<commit_message>
Version 2018.07.11.10:  - Updated RefereeAssignor Instruction  - Added Referee Assignor Instruction link to AdminView  - Renamed 'noc2018:publish:assignments' to 'noc2018:publish:pending:assignments' for clarity  - Excluded unapproved Referees from AssignorFinder and RegPersonFinder  - Added update on change for AffinityLoadCommand  - Added verbose reporting for AffinityLoadCommand
</commit_message>
<xml_diff>
--- a/src/AppBundle/Resources/public/pdf/20180622.Instruction--RefereeAssignment.docx
+++ b/src/AppBundle/Resources/public/pdf/20180622.Instruction--RefereeAssignment.docx
@@ -32,14 +32,20 @@
         </w:numPr>
       </w:pPr>
       <w:r>
-        <w:t xml:space="preserve">National Games: </w:t>
+        <w:t xml:space="preserve">National </w:t>
+      </w:r>
+      <w:r>
+        <w:t>Open Cup</w:t>
+      </w:r>
+      <w:r>
+        <w:t xml:space="preserve">: </w:t>
       </w:r>
       <w:hyperlink r:id="rId8" w:history="1">
         <w:r>
           <w:rPr>
             <w:rStyle w:val="Hyperlink"/>
           </w:rPr>
-          <w:t>http://50.ayso.org/</w:t>
+          <w:t>http://www.aysonationalopencup.org/</w:t>
         </w:r>
       </w:hyperlink>
     </w:p>
@@ -52,14 +58,20 @@
         </w:numPr>
       </w:pPr>
       <w:r>
-        <w:t xml:space="preserve">National Games ZAYSO (Schedules, Results &amp; Referees Assignments): </w:t>
+        <w:t>National Games ZAYSO</w:t>
+      </w:r>
+      <w:r>
+        <w:t xml:space="preserve"> home page (Schedules &amp; Referee</w:t>
+      </w:r>
+      <w:r>
+        <w:t xml:space="preserve"> Assignments): </w:t>
       </w:r>
       <w:hyperlink r:id="rId9" w:history="1">
         <w:r>
           <w:rPr>
             <w:rStyle w:val="Hyperlink"/>
           </w:rPr>
-          <w:t>http://2014nationalgames.org//</w:t>
+          <w:t>https://noc2018.zayso.org/</w:t>
         </w:r>
       </w:hyperlink>
     </w:p>
@@ -79,7 +91,7 @@
           <w:rPr>
             <w:rStyle w:val="Hyperlink"/>
           </w:rPr>
-          <w:t>http://2014NationalGames.org/create</w:t>
+          <w:t>https://noc2018.zayso.org/user/create</w:t>
         </w:r>
       </w:hyperlink>
       <w:r>
@@ -102,7 +114,7 @@
           <w:rPr>
             <w:rStyle w:val="Hyperlink"/>
           </w:rPr>
-          <w:t>http://2014NationalGames.org/referees</w:t>
+          <w:t>https://noc2018.zayso.org/welcome</w:t>
         </w:r>
       </w:hyperlink>
       <w:r>
@@ -131,7 +143,10 @@
         </w:numPr>
       </w:pPr>
       <w:r>
-        <w:t>Windows 7 Operating System</w:t>
+        <w:t>Windows 10</w:t>
+      </w:r>
+      <w:r>
+        <w:t xml:space="preserve"> Operating System</w:t>
       </w:r>
       <w:r>
         <w:t>, Mac OS</w:t>
@@ -140,7 +155,13 @@
         <w:t xml:space="preserve"> </w:t>
       </w:r>
       <w:r>
-        <w:t>X (Maverick)</w:t>
+        <w:t>X (</w:t>
+      </w:r>
+      <w:r>
+        <w:t>10.13.5</w:t>
+      </w:r>
+      <w:r>
+        <w:t>)</w:t>
       </w:r>
     </w:p>
     <w:p>
@@ -167,7 +188,7 @@
         <w:t>Browsers: Internet Explorer</w:t>
       </w:r>
       <w:r>
-        <w:t xml:space="preserve"> 9 &amp; 10</w:t>
+        <w:t xml:space="preserve"> 10</w:t>
       </w:r>
       <w:r>
         <w:t xml:space="preserve">, Chrome, Safari, Firefox </w:t>
@@ -208,14 +229,23 @@
         </w:numPr>
       </w:pPr>
       <w:r>
-        <w:t xml:space="preserve">Registered an account in ZASYO.  If not, please do so at </w:t>
+        <w:t>Registered an account in ZA</w:t>
+      </w:r>
+      <w:r>
+        <w:t>Y</w:t>
+      </w:r>
+      <w:r>
+        <w:t>S</w:t>
+      </w:r>
+      <w:r>
+        <w:t xml:space="preserve">O.  If not, please do so at </w:t>
       </w:r>
       <w:hyperlink r:id="rId12" w:history="1">
         <w:r>
           <w:rPr>
             <w:rStyle w:val="Hyperlink"/>
           </w:rPr>
-          <w:t>http://2014NationalGames.org/create</w:t>
+          <w:t>https://noc2018.zayso.org/user/create</w:t>
         </w:r>
       </w:hyperlink>
       <w:r>
@@ -397,7 +427,7 @@
           <w:rPr>
             <w:rStyle w:val="Hyperlink"/>
           </w:rPr>
-          <w:t>http://2014NationalGames.org/referees/</w:t>
+          <w:t>https://noc2018.zayso.org/welcome</w:t>
         </w:r>
       </w:hyperlink>
       <w:r>
@@ -434,75 +464,140 @@
         </w:r>
       </w:hyperlink>
       <w:r>
-        <w:t xml:space="preserve"> a note requesting Assignor privileges (</w:t>
+        <w:t xml:space="preserve"> a note </w:t>
+      </w:r>
+      <w:r>
+        <w:t>requesting Assignor privileges.</w:t>
+      </w:r>
+    </w:p>
+    <w:p>
+      <w:pPr>
+        <w:pStyle w:val="ListParagraph"/>
+        <w:numPr>
+          <w:ilvl w:val="0"/>
+          <w:numId w:val="1"/>
+        </w:numPr>
+      </w:pPr>
+      <w:r>
+        <w:t xml:space="preserve">It is </w:t>
+      </w:r>
+      <w:r>
+        <w:t xml:space="preserve">a requirement of the National </w:t>
+      </w:r>
+      <w:r>
+        <w:t>Open Cup</w:t>
+      </w:r>
+      <w:r>
+        <w:t xml:space="preserve"> </w:t>
+      </w:r>
+      <w:r>
+        <w:t>that the ref</w:t>
+      </w:r>
+      <w:r>
+        <w:t xml:space="preserve">erees you assign have current MY registration </w:t>
+      </w:r>
+      <w:r>
+        <w:t>(MY2017 or later)</w:t>
+      </w:r>
+      <w:r>
+        <w:t>,</w:t>
+      </w:r>
+      <w:r>
+        <w:t xml:space="preserve"> </w:t>
+      </w:r>
+      <w:r>
+        <w:t>have completed</w:t>
+      </w:r>
+      <w:r>
+        <w:t xml:space="preserve"> A</w:t>
+      </w:r>
+      <w:bookmarkStart w:id="0" w:name="_GoBack"/>
+      <w:bookmarkEnd w:id="0"/>
+      <w:r>
+        <w:t>YSO</w:t>
+      </w:r>
+      <w:r>
+        <w:t xml:space="preserve"> Safe Haven</w:t>
+      </w:r>
+      <w:r>
+        <w:t xml:space="preserve"> and have completed Concussion Awareness </w:t>
+      </w:r>
+      <w:r>
+        <w:lastRenderedPageBreak/>
+        <w:t>Training</w:t>
+      </w:r>
+      <w:r>
+        <w:t xml:space="preserve">.  </w:t>
+      </w:r>
+      <w:r>
+        <w:t>Accordingly,</w:t>
+      </w:r>
+      <w:r>
+        <w:t xml:space="preserve"> </w:t>
+      </w:r>
+      <w:r>
+        <w:t xml:space="preserve">Referees </w:t>
+      </w:r>
+      <w:r>
+        <w:t xml:space="preserve">will </w:t>
+      </w:r>
+      <w:r>
+        <w:t xml:space="preserve">neither </w:t>
+      </w:r>
+      <w:r>
+        <w:t xml:space="preserve">be able to </w:t>
+      </w:r>
+      <w:r>
+        <w:t xml:space="preserve">take assignments nor </w:t>
+      </w:r>
+      <w:r>
+        <w:t>view their schedules until they do so.</w:t>
+      </w:r>
+    </w:p>
+    <w:p>
+      <w:pPr>
+        <w:pStyle w:val="Picturewithlefttext"/>
+      </w:pPr>
+      <w:r>
+        <w:t>Getting Started</w:t>
+      </w:r>
+    </w:p>
+    <w:p>
+      <w:pPr>
+        <w:pStyle w:val="ListParagraph"/>
+        <w:numPr>
+          <w:ilvl w:val="0"/>
+          <w:numId w:val="7"/>
+        </w:numPr>
+      </w:pPr>
+      <w:r>
+        <w:t>Go</w:t>
+      </w:r>
+      <w:r>
+        <w:t xml:space="preserve"> to the </w:t>
+      </w:r>
+      <w:r>
+        <w:t>zAYSO</w:t>
+      </w:r>
+      <w:r>
+        <w:t xml:space="preserve"> </w:t>
+      </w:r>
+      <w:r>
+        <w:t>home</w:t>
+      </w:r>
+      <w:r>
+        <w:t xml:space="preserve">page at </w:t>
       </w:r>
       <w:hyperlink r:id="rId15" w:history="1">
         <w:r>
           <w:rPr>
             <w:rStyle w:val="Hyperlink"/>
           </w:rPr>
-          <w:t>referees.ng2014@gmail.com</w:t>
+          <w:t>https://noc2018.zayso.org/</w:t>
         </w:r>
       </w:hyperlink>
       <w:r>
-        <w:t xml:space="preserve">) </w:t>
-      </w:r>
-    </w:p>
-    <w:p>
-      <w:pPr>
-        <w:pStyle w:val="ListParagraph"/>
-        <w:numPr>
-          <w:ilvl w:val="0"/>
-          <w:numId w:val="1"/>
-        </w:numPr>
-      </w:pPr>
-      <w:r>
-        <w:lastRenderedPageBreak/>
-        <w:t xml:space="preserve">It is </w:t>
-      </w:r>
-      <w:r>
-        <w:t xml:space="preserve">a requirement of the National Games Advisory Commission </w:t>
-      </w:r>
-      <w:r>
-        <w:t>that the ref</w:t>
-      </w:r>
-      <w:r>
-        <w:t>erees you assign have current MY registration and have completed Safe Haven</w:t>
-      </w:r>
-      <w:r>
-        <w:t xml:space="preserve">.  </w:t>
-      </w:r>
-      <w:r>
-        <w:t>Accordingly,</w:t>
-      </w:r>
-      <w:r>
-        <w:t xml:space="preserve"> </w:t>
-      </w:r>
-      <w:r>
-        <w:t xml:space="preserve">Referees </w:t>
-      </w:r>
-      <w:r>
-        <w:t xml:space="preserve">will </w:t>
-      </w:r>
-      <w:r>
-        <w:t xml:space="preserve">neither </w:t>
-      </w:r>
-      <w:r>
-        <w:t xml:space="preserve">be able to </w:t>
-      </w:r>
-      <w:r>
-        <w:t xml:space="preserve">take assignments nor </w:t>
-      </w:r>
-      <w:r>
-        <w:t>view their schedules until they do so.</w:t>
-      </w:r>
-    </w:p>
-    <w:p>
-      <w:pPr>
-        <w:pStyle w:val="Picturewithlefttext"/>
-      </w:pPr>
-      <w:r>
-        <w:t>Getting Started</w:t>
+        <w:t xml:space="preserve">.   </w:t>
       </w:r>
     </w:p>
     <w:p>
@@ -518,19 +613,19 @@
           <w:noProof/>
         </w:rPr>
         <w:drawing>
-          <wp:anchor distT="0" distB="0" distL="114300" distR="114300" simplePos="0" relativeHeight="251651584" behindDoc="0" locked="0" layoutInCell="1" allowOverlap="0" wp14:anchorId="4313A8BD" wp14:editId="643D41E9">
+          <wp:anchor distT="0" distB="0" distL="114300" distR="114300" simplePos="0" relativeHeight="251648512" behindDoc="0" locked="0" layoutInCell="1" allowOverlap="1" wp14:anchorId="46FA9931" wp14:editId="16D3D301">
             <wp:simplePos x="0" y="0"/>
             <wp:positionH relativeFrom="column">
-              <wp:posOffset>2941955</wp:posOffset>
+              <wp:posOffset>3315187</wp:posOffset>
             </wp:positionH>
             <wp:positionV relativeFrom="paragraph">
-              <wp:posOffset>172085</wp:posOffset>
+              <wp:posOffset>17145</wp:posOffset>
             </wp:positionV>
-            <wp:extent cx="3430905" cy="2533650"/>
-            <wp:effectExtent l="0" t="0" r="0" b="0"/>
+            <wp:extent cx="3017520" cy="2816352"/>
+            <wp:effectExtent l="152400" t="152400" r="354330" b="365125"/>
             <wp:wrapSquare wrapText="bothSides"/>
-            <wp:docPr id="1" name="Picture 1">
-              <a:hlinkClick xmlns:a="http://schemas.openxmlformats.org/drawingml/2006/main" r:id="rId9"/>
+            <wp:docPr id="3" name="Picture 3">
+              <a:hlinkClick xmlns:a="http://schemas.openxmlformats.org/drawingml/2006/main" r:id="rId16"/>
             </wp:docPr>
             <wp:cNvGraphicFramePr>
               <a:graphicFrameLocks xmlns:a="http://schemas.openxmlformats.org/drawingml/2006/main" noChangeAspect="1"/>
@@ -539,11 +634,11 @@
               <a:graphicData uri="http://schemas.openxmlformats.org/drawingml/2006/picture">
                 <pic:pic xmlns:pic="http://schemas.openxmlformats.org/drawingml/2006/picture">
                   <pic:nvPicPr>
-                    <pic:cNvPr id="0" name="admin_assignor.png"/>
+                    <pic:cNvPr id="3" name="login.png"/>
                     <pic:cNvPicPr/>
                   </pic:nvPicPr>
                   <pic:blipFill>
-                    <a:blip r:embed="rId16" cstate="print">
+                    <a:blip r:embed="rId17" cstate="print">
                       <a:extLst>
                         <a:ext uri="{28A0092B-C50C-407E-A947-70E740481C1C}">
                           <a14:useLocalDpi xmlns:a14="http://schemas.microsoft.com/office/drawing/2010/main" val="0"/>
@@ -557,42 +652,58 @@
                   <pic:spPr>
                     <a:xfrm>
                       <a:off x="0" y="0"/>
-                      <a:ext cx="3430905" cy="2533650"/>
+                      <a:ext cx="3017520" cy="2816352"/>
                     </a:xfrm>
                     <a:prstGeom prst="rect">
                       <a:avLst/>
                     </a:prstGeom>
+                    <a:ln>
+                      <a:noFill/>
+                    </a:ln>
+                    <a:effectLst>
+                      <a:outerShdw blurRad="292100" dist="139700" dir="2700000" algn="tl" rotWithShape="0">
+                        <a:srgbClr val="333333">
+                          <a:alpha val="65000"/>
+                        </a:srgbClr>
+                      </a:outerShdw>
+                    </a:effectLst>
                   </pic:spPr>
                 </pic:pic>
               </a:graphicData>
             </a:graphic>
-            <wp14:sizeRelH relativeFrom="margin">
+            <wp14:sizeRelH relativeFrom="page">
               <wp14:pctWidth>0</wp14:pctWidth>
             </wp14:sizeRelH>
-            <wp14:sizeRelV relativeFrom="margin">
+            <wp14:sizeRelV relativeFrom="page">
               <wp14:pctHeight>0</wp14:pctHeight>
             </wp14:sizeRelV>
           </wp:anchor>
         </w:drawing>
       </w:r>
       <w:r>
-        <w:t>Go</w:t>
-      </w:r>
-      <w:r>
-        <w:t xml:space="preserve"> to the Referee page at </w:t>
-      </w:r>
-      <w:hyperlink r:id="rId17" w:history="1">
-        <w:r>
-          <w:rPr>
-            <w:rStyle w:val="Hyperlink"/>
-          </w:rPr>
-          <w:t>http://2014NationalGames.org/referees</w:t>
-        </w:r>
-      </w:hyperlink>
-      <w:r>
-        <w:t xml:space="preserve">.   </w:t>
-      </w:r>
-    </w:p>
+        <w:t xml:space="preserve">Login to see your information. </w:t>
+      </w:r>
+      <w:r>
+        <w:t xml:space="preserve">  Click the “</w:t>
+      </w:r>
+      <w:r>
+        <w:rPr>
+          <w:color w:val="4F81BD" w:themeColor="accent1"/>
+        </w:rPr>
+        <w:t>Admin</w:t>
+      </w:r>
+      <w:r>
+        <w:t>” menu item.</w:t>
+      </w:r>
+    </w:p>
+    <w:p/>
+    <w:p/>
+    <w:p/>
+    <w:p/>
+    <w:p/>
+    <w:p/>
+    <w:p/>
+    <w:p/>
     <w:p>
       <w:pPr>
         <w:pStyle w:val="ListParagraph"/>
@@ -600,134 +711,25 @@
           <w:ilvl w:val="0"/>
           <w:numId w:val="7"/>
         </w:numPr>
-      </w:pPr>
-      <w:r>
-        <w:t>Click Referee menu item.</w:t>
-      </w:r>
-      <w:r>
-        <w:t xml:space="preserve"> </w:t>
-      </w:r>
-    </w:p>
-    <w:p>
-      <w:pPr>
-        <w:pStyle w:val="ListParagraph"/>
-      </w:pPr>
-    </w:p>
-    <w:p>
-      <w:bookmarkStart w:id="0" w:name="_GoBack"/>
-      <w:bookmarkEnd w:id="0"/>
-      <w:r>
-        <w:rPr>
-          <w:noProof/>
-        </w:rPr>
-        <mc:AlternateContent>
-          <mc:Choice Requires="wps">
-            <w:drawing>
-              <wp:anchor distT="0" distB="0" distL="114300" distR="114300" simplePos="0" relativeHeight="251652608" behindDoc="0" locked="0" layoutInCell="1" allowOverlap="1" wp14:anchorId="11A05F72" wp14:editId="507A4598">
-                <wp:simplePos x="0" y="0"/>
-                <wp:positionH relativeFrom="column">
-                  <wp:posOffset>4752975</wp:posOffset>
-                </wp:positionH>
-                <wp:positionV relativeFrom="paragraph">
-                  <wp:posOffset>175260</wp:posOffset>
-                </wp:positionV>
-                <wp:extent cx="390525" cy="190500"/>
-                <wp:effectExtent l="0" t="0" r="28575" b="19050"/>
-                <wp:wrapNone/>
-                <wp:docPr id="2" name="Rounded Rectangle 2"/>
-                <wp:cNvGraphicFramePr/>
-                <a:graphic xmlns:a="http://schemas.openxmlformats.org/drawingml/2006/main">
-                  <a:graphicData uri="http://schemas.microsoft.com/office/word/2010/wordprocessingShape">
-                    <wps:wsp>
-                      <wps:cNvSpPr/>
-                      <wps:spPr>
-                        <a:xfrm>
-                          <a:off x="0" y="0"/>
-                          <a:ext cx="390525" cy="190500"/>
-                        </a:xfrm>
-                        <a:prstGeom prst="roundRect">
-                          <a:avLst/>
-                        </a:prstGeom>
-                        <a:noFill/>
-                        <a:ln>
-                          <a:solidFill>
-                            <a:srgbClr val="FF0000"/>
-                          </a:solidFill>
-                        </a:ln>
-                      </wps:spPr>
-                      <wps:style>
-                        <a:lnRef idx="2">
-                          <a:schemeClr val="accent1">
-                            <a:shade val="50000"/>
-                          </a:schemeClr>
-                        </a:lnRef>
-                        <a:fillRef idx="1">
-                          <a:schemeClr val="accent1"/>
-                        </a:fillRef>
-                        <a:effectRef idx="0">
-                          <a:schemeClr val="accent1"/>
-                        </a:effectRef>
-                        <a:fontRef idx="minor">
-                          <a:schemeClr val="lt1"/>
-                        </a:fontRef>
-                      </wps:style>
-                      <wps:bodyPr rot="0" spcFirstLastPara="0" vertOverflow="overflow" horzOverflow="overflow" vert="horz" wrap="square" lIns="91440" tIns="45720" rIns="91440" bIns="45720" numCol="1" spcCol="0" rtlCol="0" fromWordArt="0" anchor="ctr" anchorCtr="0" forceAA="0" compatLnSpc="1">
-                        <a:prstTxWarp prst="textNoShape">
-                          <a:avLst/>
-                        </a:prstTxWarp>
-                        <a:noAutofit/>
-                      </wps:bodyPr>
-                    </wps:wsp>
-                  </a:graphicData>
-                </a:graphic>
-                <wp14:sizeRelH relativeFrom="margin">
-                  <wp14:pctWidth>0</wp14:pctWidth>
-                </wp14:sizeRelH>
-                <wp14:sizeRelV relativeFrom="margin">
-                  <wp14:pctHeight>0</wp14:pctHeight>
-                </wp14:sizeRelV>
-              </wp:anchor>
-            </w:drawing>
-          </mc:Choice>
-          <mc:Fallback>
-            <w:pict>
-              <v:roundrect w14:anchorId="4068CD08" id="Rounded Rectangle 2" o:spid="_x0000_s1026" style="position:absolute;margin-left:374.25pt;margin-top:13.8pt;width:30.75pt;height:15pt;z-index:251652608;visibility:visible;mso-wrap-style:square;mso-width-percent:0;mso-height-percent:0;mso-wrap-distance-left:9pt;mso-wrap-distance-top:0;mso-wrap-distance-right:9pt;mso-wrap-distance-bottom:0;mso-position-horizontal:absolute;mso-position-horizontal-relative:text;mso-position-vertical:absolute;mso-position-vertical-relative:text;mso-width-percent:0;mso-height-percent:0;mso-width-relative:margin;mso-height-relative:margin;v-text-anchor:middle" arcsize="10923f" o:gfxdata="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" filled="f" strokecolor="red" strokeweight="2pt"/>
-            </w:pict>
-          </mc:Fallback>
-        </mc:AlternateContent>
-      </w:r>
-    </w:p>
-    <w:p/>
-    <w:p/>
-    <w:p>
-      <w:pPr>
-        <w:pStyle w:val="Picture"/>
-        <w:jc w:val="left"/>
-        <w:rPr>
-          <w:noProof w:val="0"/>
-        </w:rPr>
-      </w:pPr>
-    </w:p>
-    <w:p>
+        <w:spacing w:before="240"/>
+      </w:pPr>
       <w:r>
         <w:rPr>
           <w:noProof/>
         </w:rPr>
         <w:drawing>
-          <wp:anchor distT="0" distB="0" distL="114300" distR="114300" simplePos="0" relativeHeight="251654656" behindDoc="0" locked="0" layoutInCell="1" allowOverlap="1" wp14:anchorId="46FA9931" wp14:editId="16D3D301">
+          <wp:anchor distT="0" distB="0" distL="114300" distR="114300" simplePos="0" relativeHeight="251655680" behindDoc="0" locked="0" layoutInCell="1" allowOverlap="1" wp14:anchorId="3428AA10" wp14:editId="1710E495">
             <wp:simplePos x="0" y="0"/>
             <wp:positionH relativeFrom="column">
-              <wp:posOffset>3086100</wp:posOffset>
+              <wp:posOffset>3361690</wp:posOffset>
             </wp:positionH>
             <wp:positionV relativeFrom="paragraph">
-              <wp:posOffset>273685</wp:posOffset>
+              <wp:posOffset>37465</wp:posOffset>
             </wp:positionV>
-            <wp:extent cx="3200400" cy="1947545"/>
-            <wp:effectExtent l="0" t="0" r="0" b="0"/>
+            <wp:extent cx="3017520" cy="2825496"/>
+            <wp:effectExtent l="152400" t="152400" r="354330" b="356235"/>
             <wp:wrapSquare wrapText="bothSides"/>
-            <wp:docPr id="3" name="Picture 3">
-              <a:hlinkClick xmlns:a="http://schemas.openxmlformats.org/drawingml/2006/main" r:id="rId18"/>
-            </wp:docPr>
+            <wp:docPr id="4" name="Picture 4"/>
             <wp:cNvGraphicFramePr>
               <a:graphicFrameLocks xmlns:a="http://schemas.openxmlformats.org/drawingml/2006/main" noChangeAspect="1"/>
             </wp:cNvGraphicFramePr>
@@ -735,11 +737,11 @@
               <a:graphicData uri="http://schemas.openxmlformats.org/drawingml/2006/picture">
                 <pic:pic xmlns:pic="http://schemas.openxmlformats.org/drawingml/2006/picture">
                   <pic:nvPicPr>
-                    <pic:cNvPr id="3" name="login.png"/>
+                    <pic:cNvPr id="4" name="admin.2014-06-22 at 10.21.53 AM.png"/>
                     <pic:cNvPicPr/>
                   </pic:nvPicPr>
                   <pic:blipFill>
-                    <a:blip r:embed="rId19" cstate="print">
+                    <a:blip r:embed="rId18" cstate="print">
                       <a:extLst>
                         <a:ext uri="{28A0092B-C50C-407E-A947-70E740481C1C}">
                           <a14:useLocalDpi xmlns:a14="http://schemas.microsoft.com/office/drawing/2010/main" val="0"/>
@@ -753,110 +755,21 @@
                   <pic:spPr>
                     <a:xfrm>
                       <a:off x="0" y="0"/>
-                      <a:ext cx="3200400" cy="1947545"/>
+                      <a:ext cx="3017520" cy="2825496"/>
                     </a:xfrm>
                     <a:prstGeom prst="rect">
                       <a:avLst/>
                     </a:prstGeom>
-                  </pic:spPr>
-                </pic:pic>
-              </a:graphicData>
-            </a:graphic>
-            <wp14:sizeRelH relativeFrom="page">
-              <wp14:pctWidth>0</wp14:pctWidth>
-            </wp14:sizeRelH>
-            <wp14:sizeRelV relativeFrom="page">
-              <wp14:pctHeight>0</wp14:pctHeight>
-            </wp14:sizeRelV>
-          </wp:anchor>
-        </w:drawing>
-      </w:r>
-    </w:p>
-    <w:p>
-      <w:pPr>
-        <w:pStyle w:val="ListParagraph"/>
-        <w:numPr>
-          <w:ilvl w:val="0"/>
-          <w:numId w:val="7"/>
-        </w:numPr>
-      </w:pPr>
-      <w:r>
-        <w:t xml:space="preserve">Login to see your information. </w:t>
-      </w:r>
-      <w:r>
-        <w:t xml:space="preserve">  Click the “</w:t>
-      </w:r>
-      <w:r>
-        <w:rPr>
-          <w:color w:val="4F81BD" w:themeColor="accent1"/>
-        </w:rPr>
-        <w:t>Admin</w:t>
-      </w:r>
-      <w:r>
-        <w:t>” menu item.</w:t>
-      </w:r>
-    </w:p>
-    <w:p/>
-    <w:p/>
-    <w:p/>
-    <w:p/>
-    <w:p/>
-    <w:p>
-      <w:pPr>
-        <w:pStyle w:val="ListParagraph"/>
-        <w:numPr>
-          <w:ilvl w:val="0"/>
-          <w:numId w:val="7"/>
-        </w:numPr>
-        <w:spacing w:before="240"/>
-      </w:pPr>
-      <w:r>
-        <w:rPr>
-          <w:noProof/>
-        </w:rPr>
-        <w:drawing>
-          <wp:anchor distT="0" distB="0" distL="114300" distR="114300" simplePos="0" relativeHeight="251655680" behindDoc="0" locked="0" layoutInCell="1" allowOverlap="1" wp14:anchorId="3428AA10" wp14:editId="1710E495">
-            <wp:simplePos x="0" y="0"/>
-            <wp:positionH relativeFrom="column">
-              <wp:posOffset>3086100</wp:posOffset>
-            </wp:positionH>
-            <wp:positionV relativeFrom="paragraph">
-              <wp:posOffset>34925</wp:posOffset>
-            </wp:positionV>
-            <wp:extent cx="3200400" cy="2477135"/>
-            <wp:effectExtent l="0" t="0" r="0" b="0"/>
-            <wp:wrapSquare wrapText="bothSides"/>
-            <wp:docPr id="4" name="Picture 4"/>
-            <wp:cNvGraphicFramePr>
-              <a:graphicFrameLocks xmlns:a="http://schemas.openxmlformats.org/drawingml/2006/main" noChangeAspect="1"/>
-            </wp:cNvGraphicFramePr>
-            <a:graphic xmlns:a="http://schemas.openxmlformats.org/drawingml/2006/main">
-              <a:graphicData uri="http://schemas.openxmlformats.org/drawingml/2006/picture">
-                <pic:pic xmlns:pic="http://schemas.openxmlformats.org/drawingml/2006/picture">
-                  <pic:nvPicPr>
-                    <pic:cNvPr id="4" name="admin.2014-06-22 at 10.21.53 AM.png"/>
-                    <pic:cNvPicPr/>
-                  </pic:nvPicPr>
-                  <pic:blipFill>
-                    <a:blip r:embed="rId20" cstate="print">
-                      <a:extLst>
-                        <a:ext uri="{28A0092B-C50C-407E-A947-70E740481C1C}">
-                          <a14:useLocalDpi xmlns:a14="http://schemas.microsoft.com/office/drawing/2010/main" val="0"/>
-                        </a:ext>
-                      </a:extLst>
-                    </a:blip>
-                    <a:stretch>
-                      <a:fillRect/>
-                    </a:stretch>
-                  </pic:blipFill>
-                  <pic:spPr>
-                    <a:xfrm>
-                      <a:off x="0" y="0"/>
-                      <a:ext cx="3200400" cy="2477135"/>
-                    </a:xfrm>
-                    <a:prstGeom prst="rect">
-                      <a:avLst/>
-                    </a:prstGeom>
+                    <a:ln>
+                      <a:noFill/>
+                    </a:ln>
+                    <a:effectLst>
+                      <a:outerShdw blurRad="292100" dist="139700" dir="2700000" algn="tl" rotWithShape="0">
+                        <a:srgbClr val="333333">
+                          <a:alpha val="65000"/>
+                        </a:srgbClr>
+                      </a:outerShdw>
+                    </a:effectLst>
                   </pic:spPr>
                 </pic:pic>
               </a:graphicData>
@@ -999,7 +912,7 @@
           </mc:Choice>
           <mc:Fallback>
             <w:pict>
-              <v:roundrect w14:anchorId="16A3B837" id="Rounded Rectangle 5" o:spid="_x0000_s1026" style="position:absolute;margin-left:360.75pt;margin-top:6.55pt;width:1in;height:40.5pt;z-index:251653632;visibility:visible;mso-wrap-style:square;mso-width-percent:0;mso-height-percent:0;mso-wrap-distance-left:9pt;mso-wrap-distance-top:0;mso-wrap-distance-right:9pt;mso-wrap-distance-bottom:0;mso-position-horizontal:absolute;mso-position-horizontal-relative:text;mso-position-vertical:absolute;mso-position-vertical-relative:text;mso-width-percent:0;mso-height-percent:0;mso-width-relative:margin;mso-height-relative:margin;v-text-anchor:middle" arcsize="10923f" o:gfxdata="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" filled="f" strokecolor="red" strokeweight="2pt"/>
+              <v:roundrect w14:anchorId="3AA62F3D" id="Rounded Rectangle 5" o:spid="_x0000_s1026" style="position:absolute;margin-left:360.75pt;margin-top:6.55pt;width:1in;height:40.5pt;z-index:251653632;visibility:visible;mso-wrap-style:square;mso-width-percent:0;mso-height-percent:0;mso-wrap-distance-left:9pt;mso-wrap-distance-top:0;mso-wrap-distance-right:9pt;mso-wrap-distance-bottom:0;mso-position-horizontal:absolute;mso-position-horizontal-relative:text;mso-position-vertical:absolute;mso-position-vertical-relative:text;mso-width-percent:0;mso-height-percent:0;mso-width-relative:margin;mso-height-relative:margin;v-text-anchor:middle" arcsize="10923f" o:gfxdata="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" filled="f" strokecolor="red" strokeweight="2pt"/>
             </w:pict>
           </mc:Fallback>
         </mc:AlternateContent>
@@ -1025,7 +938,38 @@
       <w:pPr>
         <w:pStyle w:val="Heading2"/>
       </w:pPr>
-      <w:r>
+    </w:p>
+    <w:p>
+      <w:pPr>
+        <w:pStyle w:val="Heading2"/>
+      </w:pPr>
+    </w:p>
+    <w:p>
+      <w:pPr>
+        <w:pStyle w:val="Heading2"/>
+      </w:pPr>
+    </w:p>
+    <w:p>
+      <w:pPr>
+        <w:rPr>
+          <w:rFonts w:asciiTheme="majorHAnsi" w:eastAsiaTheme="majorEastAsia" w:hAnsiTheme="majorHAnsi" w:cstheme="majorBidi"/>
+          <w:b/>
+          <w:bCs/>
+          <w:color w:val="4F81BD" w:themeColor="accent1"/>
+          <w:sz w:val="26"/>
+          <w:szCs w:val="26"/>
+        </w:rPr>
+      </w:pPr>
+      <w:r>
+        <w:br w:type="page"/>
+      </w:r>
+    </w:p>
+    <w:p>
+      <w:pPr>
+        <w:pStyle w:val="Heading2"/>
+      </w:pPr>
+      <w:r>
+        <w:lastRenderedPageBreak/>
         <w:t xml:space="preserve">Assignor: </w:t>
       </w:r>
       <w:r>
@@ -1072,10 +1016,25 @@
         <w:rPr>
           <w:color w:val="4F81BD" w:themeColor="accent1"/>
         </w:rPr>
-        <w:t>View Referee Schedule</w:t>
+        <w:t xml:space="preserve">View </w:t>
+      </w:r>
+      <w:r>
+        <w:rPr>
+          <w:color w:val="4F81BD" w:themeColor="accent1"/>
+        </w:rPr>
+        <w:t>Assignor Assignments</w:t>
       </w:r>
       <w:r>
         <w:t>”</w:t>
+      </w:r>
+      <w:r>
+        <w:t xml:space="preserve"> under </w:t>
+      </w:r>
+      <w:r>
+        <w:rPr>
+          <w:b/>
+        </w:rPr>
+        <w:t>Referee Assignments</w:t>
       </w:r>
     </w:p>
     <w:p>
@@ -1090,18 +1049,17 @@
         <w:rPr>
           <w:noProof/>
         </w:rPr>
-        <w:lastRenderedPageBreak/>
         <w:drawing>
           <wp:anchor distT="0" distB="0" distL="114300" distR="114300" simplePos="0" relativeHeight="251656704" behindDoc="0" locked="0" layoutInCell="1" allowOverlap="1" wp14:anchorId="78DFEDA2" wp14:editId="41AC4AB3">
             <wp:simplePos x="0" y="0"/>
             <wp:positionH relativeFrom="column">
-              <wp:posOffset>3086100</wp:posOffset>
+              <wp:posOffset>3307080</wp:posOffset>
             </wp:positionH>
             <wp:positionV relativeFrom="paragraph">
-              <wp:posOffset>9525</wp:posOffset>
+              <wp:posOffset>10795</wp:posOffset>
             </wp:positionV>
-            <wp:extent cx="3200400" cy="2578608"/>
-            <wp:effectExtent l="0" t="0" r="0" b="0"/>
+            <wp:extent cx="3017520" cy="2816352"/>
+            <wp:effectExtent l="152400" t="152400" r="354330" b="365125"/>
             <wp:wrapSquare wrapText="bothSides"/>
             <wp:docPr id="7" name="Picture 7"/>
             <wp:cNvGraphicFramePr>
@@ -1112,6 +1070,196 @@
                 <pic:pic xmlns:pic="http://schemas.openxmlformats.org/drawingml/2006/picture">
                   <pic:nvPicPr>
                     <pic:cNvPr id="7" name="turnback.2014-06-22 at 11.15.24 AM.png"/>
+                    <pic:cNvPicPr/>
+                  </pic:nvPicPr>
+                  <pic:blipFill>
+                    <a:blip r:embed="rId19" cstate="print">
+                      <a:extLst>
+                        <a:ext uri="{28A0092B-C50C-407E-A947-70E740481C1C}">
+                          <a14:useLocalDpi xmlns:a14="http://schemas.microsoft.com/office/drawing/2010/main" val="0"/>
+                        </a:ext>
+                      </a:extLst>
+                    </a:blip>
+                    <a:stretch>
+                      <a:fillRect/>
+                    </a:stretch>
+                  </pic:blipFill>
+                  <pic:spPr>
+                    <a:xfrm>
+                      <a:off x="0" y="0"/>
+                      <a:ext cx="3017520" cy="2816352"/>
+                    </a:xfrm>
+                    <a:prstGeom prst="rect">
+                      <a:avLst/>
+                    </a:prstGeom>
+                    <a:ln>
+                      <a:noFill/>
+                    </a:ln>
+                    <a:effectLst>
+                      <a:outerShdw blurRad="292100" dist="139700" dir="2700000" algn="tl" rotWithShape="0">
+                        <a:srgbClr val="333333">
+                          <a:alpha val="65000"/>
+                        </a:srgbClr>
+                      </a:outerShdw>
+                    </a:effectLst>
+                  </pic:spPr>
+                </pic:pic>
+              </a:graphicData>
+            </a:graphic>
+            <wp14:sizeRelH relativeFrom="margin">
+              <wp14:pctWidth>0</wp14:pctWidth>
+            </wp14:sizeRelH>
+            <wp14:sizeRelV relativeFrom="margin">
+              <wp14:pctHeight>0</wp14:pctHeight>
+            </wp14:sizeRelV>
+          </wp:anchor>
+        </w:drawing>
+      </w:r>
+      <w:r>
+        <w:t>In the column labeled “Officials”, c</w:t>
+      </w:r>
+      <w:r>
+        <w:t>lick on the field under “Referee”, “AR1” or “AR2” for the match you wish to assign</w:t>
+      </w:r>
+      <w:r>
+        <w:t>.</w:t>
+      </w:r>
+    </w:p>
+    <w:p>
+      <w:pPr>
+        <w:pStyle w:val="ListParagraph"/>
+        <w:numPr>
+          <w:ilvl w:val="0"/>
+          <w:numId w:val="7"/>
+        </w:numPr>
+      </w:pPr>
+      <w:r>
+        <w:t>Match Assignment page will show fields for “</w:t>
+      </w:r>
+      <w:r>
+        <w:t>Ref</w:t>
+      </w:r>
+      <w:r>
+        <w:t>”, “AR 1”, “AR 2”</w:t>
+      </w:r>
+      <w:r>
+        <w:t xml:space="preserve"> assignments.</w:t>
+      </w:r>
+    </w:p>
+    <w:p>
+      <w:pPr>
+        <w:ind w:left="360"/>
+      </w:pPr>
+    </w:p>
+    <w:p>
+      <w:pPr>
+        <w:ind w:left="360"/>
+      </w:pPr>
+    </w:p>
+    <w:p>
+      <w:pPr>
+        <w:ind w:left="360"/>
+      </w:pPr>
+    </w:p>
+    <w:p>
+      <w:pPr>
+        <w:ind w:left="360"/>
+      </w:pPr>
+      <w:r>
+        <w:rPr>
+          <w:noProof/>
+        </w:rPr>
+        <w:drawing>
+          <wp:anchor distT="0" distB="0" distL="114300" distR="114300" simplePos="0" relativeHeight="251670016" behindDoc="0" locked="0" layoutInCell="1" allowOverlap="1" wp14:anchorId="5C4C29F0" wp14:editId="70F1B892">
+            <wp:simplePos x="0" y="0"/>
+            <wp:positionH relativeFrom="column">
+              <wp:posOffset>3307080</wp:posOffset>
+            </wp:positionH>
+            <wp:positionV relativeFrom="paragraph">
+              <wp:posOffset>662940</wp:posOffset>
+            </wp:positionV>
+            <wp:extent cx="3017520" cy="2820035"/>
+            <wp:effectExtent l="152400" t="152400" r="354330" b="361315"/>
+            <wp:wrapSquare wrapText="bothSides"/>
+            <wp:docPr id="9" name="Picture 9"/>
+            <wp:cNvGraphicFramePr>
+              <a:graphicFrameLocks xmlns:a="http://schemas.openxmlformats.org/drawingml/2006/main" noChangeAspect="1"/>
+            </wp:cNvGraphicFramePr>
+            <a:graphic xmlns:a="http://schemas.openxmlformats.org/drawingml/2006/main">
+              <a:graphicData uri="http://schemas.openxmlformats.org/drawingml/2006/picture">
+                <pic:pic xmlns:pic="http://schemas.openxmlformats.org/drawingml/2006/picture">
+                  <pic:nvPicPr>
+                    <pic:cNvPr id="8" name="official_assignments.2014-06-22 at 10.25.56 AM.png"/>
+                    <pic:cNvPicPr/>
+                  </pic:nvPicPr>
+                  <pic:blipFill>
+                    <a:blip r:embed="rId20" cstate="print">
+                      <a:extLst>
+                        <a:ext uri="{28A0092B-C50C-407E-A947-70E740481C1C}">
+                          <a14:useLocalDpi xmlns:a14="http://schemas.microsoft.com/office/drawing/2010/main" val="0"/>
+                        </a:ext>
+                      </a:extLst>
+                    </a:blip>
+                    <a:stretch>
+                      <a:fillRect/>
+                    </a:stretch>
+                  </pic:blipFill>
+                  <pic:spPr>
+                    <a:xfrm>
+                      <a:off x="0" y="0"/>
+                      <a:ext cx="3017520" cy="2820035"/>
+                    </a:xfrm>
+                    <a:prstGeom prst="rect">
+                      <a:avLst/>
+                    </a:prstGeom>
+                    <a:ln>
+                      <a:noFill/>
+                    </a:ln>
+                    <a:effectLst>
+                      <a:outerShdw blurRad="292100" dist="139700" dir="2700000" algn="tl" rotWithShape="0">
+                        <a:srgbClr val="333333">
+                          <a:alpha val="65000"/>
+                        </a:srgbClr>
+                      </a:outerShdw>
+                    </a:effectLst>
+                  </pic:spPr>
+                </pic:pic>
+              </a:graphicData>
+            </a:graphic>
+            <wp14:sizeRelH relativeFrom="margin">
+              <wp14:pctWidth>0</wp14:pctWidth>
+            </wp14:sizeRelH>
+            <wp14:sizeRelV relativeFrom="margin">
+              <wp14:pctHeight>0</wp14:pctHeight>
+            </wp14:sizeRelV>
+          </wp:anchor>
+        </w:drawing>
+      </w:r>
+      <w:r>
+        <w:rPr>
+          <w:noProof/>
+        </w:rPr>
+        <w:drawing>
+          <wp:anchor distT="0" distB="0" distL="114300" distR="114300" simplePos="0" relativeHeight="251665920" behindDoc="0" locked="0" layoutInCell="1" allowOverlap="1" wp14:anchorId="48DD79BD" wp14:editId="73942372">
+            <wp:simplePos x="0" y="0"/>
+            <wp:positionH relativeFrom="column">
+              <wp:posOffset>-137147</wp:posOffset>
+            </wp:positionH>
+            <wp:positionV relativeFrom="paragraph">
+              <wp:posOffset>659373</wp:posOffset>
+            </wp:positionV>
+            <wp:extent cx="3017520" cy="2825496"/>
+            <wp:effectExtent l="152400" t="152400" r="354330" b="356235"/>
+            <wp:wrapSquare wrapText="bothSides"/>
+            <wp:docPr id="8" name="Picture 8"/>
+            <wp:cNvGraphicFramePr>
+              <a:graphicFrameLocks xmlns:a="http://schemas.openxmlformats.org/drawingml/2006/main" noChangeAspect="1"/>
+            </wp:cNvGraphicFramePr>
+            <a:graphic xmlns:a="http://schemas.openxmlformats.org/drawingml/2006/main">
+              <a:graphicData uri="http://schemas.openxmlformats.org/drawingml/2006/picture">
+                <pic:pic xmlns:pic="http://schemas.openxmlformats.org/drawingml/2006/picture">
+                  <pic:nvPicPr>
+                    <pic:cNvPr id="8" name="official_assignments.2014-06-22 at 10.25.56 AM.png"/>
                     <pic:cNvPicPr/>
                   </pic:nvPicPr>
                   <pic:blipFill>
@@ -1129,11 +1277,21 @@
                   <pic:spPr>
                     <a:xfrm>
                       <a:off x="0" y="0"/>
-                      <a:ext cx="3200400" cy="2578608"/>
+                      <a:ext cx="3017520" cy="2825496"/>
                     </a:xfrm>
                     <a:prstGeom prst="rect">
                       <a:avLst/>
                     </a:prstGeom>
+                    <a:ln>
+                      <a:noFill/>
+                    </a:ln>
+                    <a:effectLst>
+                      <a:outerShdw blurRad="292100" dist="139700" dir="2700000" algn="tl" rotWithShape="0">
+                        <a:srgbClr val="333333">
+                          <a:alpha val="65000"/>
+                        </a:srgbClr>
+                      </a:outerShdw>
+                    </a:effectLst>
                   </pic:spPr>
                 </pic:pic>
               </a:graphicData>
@@ -1147,26 +1305,15 @@
           </wp:anchor>
         </w:drawing>
       </w:r>
-      <w:r>
-        <w:t>Click on the field under “Referee”, “AR1” or “AR2” for the match you wish to assign.  In the figure on the right</w:t>
-      </w:r>
-      <w:r>
-        <w:t>, Match</w:t>
-      </w:r>
-      <w:r>
-        <w:t xml:space="preserve"> #</w:t>
-      </w:r>
-      <w:r>
-        <w:t>1</w:t>
-      </w:r>
-      <w:r>
-        <w:t>2</w:t>
-      </w:r>
-      <w:r>
-        <w:t>001</w:t>
-      </w:r>
-      <w:r>
-        <w:t xml:space="preserve"> is being selected.</w:t>
+    </w:p>
+    <w:p>
+      <w:pPr>
+        <w:ind w:left="360"/>
+      </w:pPr>
+    </w:p>
+    <w:p>
+      <w:r>
+        <w:br w:type="page"/>
       </w:r>
     </w:p>
     <w:p>
@@ -1178,59 +1325,521 @@
         </w:numPr>
       </w:pPr>
       <w:r>
-        <w:t>Match Assignment page will show fields for “</w:t>
-      </w:r>
-      <w:r>
-        <w:t>Ref</w:t>
-      </w:r>
-      <w:r>
-        <w:t>”, “AR 1”, “AR 2”</w:t>
-      </w:r>
-      <w:r>
-        <w:t xml:space="preserve"> assignments.</w:t>
-      </w:r>
-    </w:p>
-    <w:p>
-      <w:pPr>
-        <w:ind w:left="360"/>
-      </w:pPr>
-    </w:p>
-    <w:p>
-      <w:pPr>
-        <w:ind w:left="360"/>
-      </w:pPr>
-    </w:p>
-    <w:p>
-      <w:pPr>
-        <w:ind w:left="360"/>
-      </w:pPr>
-    </w:p>
-    <w:p>
-      <w:pPr>
-        <w:ind w:left="360"/>
-      </w:pPr>
-    </w:p>
-    <w:p>
-      <w:pPr>
-        <w:ind w:left="360"/>
+        <w:t>To select a referee from those registered</w:t>
+      </w:r>
+      <w:r>
+        <w:t>,</w:t>
+      </w:r>
+      <w:r>
+        <w:t xml:space="preserve"> </w:t>
+      </w:r>
+    </w:p>
+    <w:p>
+      <w:pPr>
+        <w:pStyle w:val="ListParagraph"/>
+      </w:pPr>
+      <w:proofErr w:type="gramStart"/>
+      <w:r>
+        <w:t>click</w:t>
+      </w:r>
+      <w:proofErr w:type="gramEnd"/>
+      <w:r>
+        <w:t xml:space="preserve"> the dropdown for the position.  A list of all registered referees will be displayed (alphabetically sorted by Last Name).  Select the Official by clicking their name.</w:t>
+      </w:r>
+    </w:p>
+    <w:p>
+      <w:pPr>
+        <w:pStyle w:val="ListParagraph"/>
+        <w:numPr>
+          <w:ilvl w:val="0"/>
+          <w:numId w:val="7"/>
+        </w:numPr>
+      </w:pPr>
+      <w:r>
+        <w:t>Repeat for all positions.</w:t>
+      </w:r>
+    </w:p>
+    <w:p>
+      <w:pPr>
+        <w:pStyle w:val="ListParagraph"/>
+        <w:numPr>
+          <w:ilvl w:val="0"/>
+          <w:numId w:val="7"/>
+        </w:numPr>
+      </w:pPr>
+      <w:r>
+        <w:t>From the “Assignment Status” dropdown, select the status “Pending”</w:t>
+      </w:r>
+      <w:r>
+        <w:t>, “Publish”, “Accept for Assignee”</w:t>
+      </w:r>
+      <w:r>
+        <w:t>.</w:t>
+      </w:r>
+    </w:p>
+    <w:p>
+      <w:pPr>
+        <w:pStyle w:val="ListParagraph"/>
+        <w:numPr>
+          <w:ilvl w:val="1"/>
+          <w:numId w:val="7"/>
+        </w:numPr>
+      </w:pPr>
+      <w:r>
+        <w:t>“Pending”</w:t>
+      </w:r>
+      <w:r>
+        <w:t>: R</w:t>
+      </w:r>
+      <w:r>
+        <w:t>eserves the match.  No further action can be taken until an Assignor changes the status</w:t>
+      </w:r>
+      <w:r>
+        <w:t xml:space="preserve"> to” Publish”, “Accept” or “Remove Assignee”</w:t>
+      </w:r>
+      <w:r>
+        <w:t>.</w:t>
+      </w:r>
+    </w:p>
+    <w:p>
+      <w:pPr>
+        <w:pStyle w:val="ListParagraph"/>
+        <w:numPr>
+          <w:ilvl w:val="1"/>
+          <w:numId w:val="7"/>
+        </w:numPr>
+      </w:pPr>
+      <w:r>
+        <w:t>“Publish”</w:t>
+      </w:r>
+      <w:r>
+        <w:t>: T</w:t>
+      </w:r>
+      <w:r>
+        <w:t>he match is published</w:t>
+      </w:r>
+      <w:r>
+        <w:t>.  The Referee must Accept or Decline.</w:t>
+      </w:r>
+    </w:p>
+    <w:p>
+      <w:pPr>
+        <w:pStyle w:val="ListParagraph"/>
+        <w:numPr>
+          <w:ilvl w:val="1"/>
+          <w:numId w:val="7"/>
+        </w:numPr>
+      </w:pPr>
+      <w:r>
+        <w:t xml:space="preserve"> </w:t>
+      </w:r>
+      <w:r>
+        <w:t>“Accept for Assignee”: The match is assigned to the selected official.</w:t>
+      </w:r>
+    </w:p>
+    <w:p>
+      <w:pPr>
+        <w:pStyle w:val="ListParagraph"/>
+        <w:numPr>
+          <w:ilvl w:val="0"/>
+          <w:numId w:val="7"/>
+        </w:numPr>
+      </w:pPr>
+      <w:r>
+        <w:t xml:space="preserve">Click the </w:t>
+      </w:r>
+      <w:r>
+        <w:rPr>
+          <w:b/>
+          <w:i/>
+        </w:rPr>
+        <w:t>Submit</w:t>
+      </w:r>
+      <w:r>
+        <w:t xml:space="preserve"> button to assign the selected officials the match.  Click “</w:t>
+      </w:r>
+      <w:r>
+        <w:rPr>
+          <w:color w:val="548DD4" w:themeColor="text2" w:themeTint="99"/>
+        </w:rPr>
+        <w:t>Back to Schedule</w:t>
+      </w:r>
+      <w:r>
+        <w:t>” link when you are done.</w:t>
+      </w:r>
+    </w:p>
+    <w:p>
+      <w:pPr>
+        <w:pStyle w:val="Heading2"/>
+      </w:pPr>
+      <w:r>
+        <w:t>Referee: Accept or Decline</w:t>
+      </w:r>
+    </w:p>
+    <w:p>
+      <w:pPr>
+        <w:pStyle w:val="ListParagraph"/>
+        <w:numPr>
+          <w:ilvl w:val="0"/>
+          <w:numId w:val="7"/>
+        </w:numPr>
+      </w:pPr>
+      <w:r>
+        <w:t>The Referee may Accept or Decline assignments.</w:t>
+      </w:r>
+    </w:p>
+    <w:p>
+      <w:pPr>
+        <w:pStyle w:val="ListParagraph"/>
+        <w:numPr>
+          <w:ilvl w:val="0"/>
+          <w:numId w:val="7"/>
+        </w:numPr>
+      </w:pPr>
+      <w:r>
+        <w:t xml:space="preserve">If they </w:t>
+      </w:r>
+      <w:proofErr w:type="gramStart"/>
+      <w:r>
+        <w:t>Accept</w:t>
+      </w:r>
+      <w:proofErr w:type="gramEnd"/>
+      <w:r>
+        <w:t>, the match is theirs and the Schedule shows “</w:t>
+      </w:r>
+      <w:proofErr w:type="spellStart"/>
+      <w:r>
+        <w:t>Acc</w:t>
+      </w:r>
+      <w:proofErr w:type="spellEnd"/>
+      <w:r>
+        <w:t>” highlighted in green.</w:t>
+      </w:r>
+    </w:p>
+    <w:p>
+      <w:pPr>
+        <w:pStyle w:val="ListParagraph"/>
+        <w:numPr>
+          <w:ilvl w:val="0"/>
+          <w:numId w:val="7"/>
+        </w:numPr>
+      </w:pPr>
+      <w:r>
+        <w:t xml:space="preserve">If they Decline, </w:t>
+      </w:r>
+      <w:r>
+        <w:t>the match will show as “Open” on the Assignor Schedule.</w:t>
+      </w:r>
+    </w:p>
+    <w:p>
+      <w:pPr>
+        <w:pStyle w:val="ListParagraph"/>
+        <w:numPr>
+          <w:ilvl w:val="0"/>
+          <w:numId w:val="7"/>
+        </w:numPr>
+      </w:pPr>
+      <w:r>
+        <w:t xml:space="preserve">Referees may rescind their matches before the Assignor approves the request by </w:t>
+      </w:r>
+      <w:r>
+        <w:t>simply “Removing</w:t>
+      </w:r>
+      <w:r>
+        <w:t xml:space="preserve"> the Request” on their schedule.</w:t>
+      </w:r>
+      <w:r>
+        <w:t xml:space="preserve">  </w:t>
+      </w:r>
+      <w:r>
+        <w:t xml:space="preserve">The match will show </w:t>
+      </w:r>
+      <w:r>
+        <w:t xml:space="preserve">as </w:t>
+      </w:r>
+      <w:r>
+        <w:t>“</w:t>
+      </w:r>
+      <w:r>
+        <w:t>O</w:t>
+      </w:r>
+      <w:r>
+        <w:t>pen”</w:t>
+      </w:r>
+      <w:r>
+        <w:t xml:space="preserve"> on the Assignor Schedule</w:t>
+      </w:r>
+      <w:r>
+        <w:t>.</w:t>
+      </w:r>
+    </w:p>
+    <w:p>
+      <w:pPr>
+        <w:pStyle w:val="Heading2"/>
+      </w:pPr>
+      <w:r>
+        <w:t xml:space="preserve">Referee: </w:t>
+      </w:r>
+      <w:r>
+        <w:t>Turnback Matches</w:t>
+      </w:r>
+      <w:r>
+        <w:t xml:space="preserve"> (after </w:t>
+      </w:r>
+      <w:r>
+        <w:t>Accept</w:t>
+      </w:r>
+      <w:r>
+        <w:t>)</w:t>
+      </w:r>
+    </w:p>
+    <w:p>
+      <w:pPr>
+        <w:pStyle w:val="ListParagraph"/>
+        <w:numPr>
+          <w:ilvl w:val="0"/>
+          <w:numId w:val="7"/>
+        </w:numPr>
+      </w:pPr>
+      <w:r>
+        <w:t>After the match has been assigned, Referees may request a turnback of the match.</w:t>
+      </w:r>
+    </w:p>
+    <w:p>
+      <w:pPr>
+        <w:pStyle w:val="ListParagraph"/>
+        <w:numPr>
+          <w:ilvl w:val="0"/>
+          <w:numId w:val="7"/>
+        </w:numPr>
+      </w:pPr>
+      <w:r>
+        <w:t>The Assignor Schedule show the request “TB” in pink.</w:t>
+      </w:r>
+    </w:p>
+    <w:p>
+      <w:pPr>
+        <w:pStyle w:val="ListParagraph"/>
+        <w:numPr>
+          <w:ilvl w:val="0"/>
+          <w:numId w:val="7"/>
+        </w:numPr>
+      </w:pPr>
+      <w:r>
+        <w:t>The Assignor may approve the turnback (the match status returns to Open) or reject the turnback (the match remains assigned to the Referee).</w:t>
+      </w:r>
+    </w:p>
+    <w:p>
+      <w:pPr>
+        <w:pStyle w:val="Heading2"/>
+      </w:pPr>
+      <w:r>
+        <w:t>Referee: Request a Match</w:t>
+      </w:r>
+    </w:p>
+    <w:p>
+      <w:pPr>
+        <w:pStyle w:val="ListParagraph"/>
+        <w:numPr>
+          <w:ilvl w:val="0"/>
+          <w:numId w:val="7"/>
+        </w:numPr>
+      </w:pPr>
+      <w:r>
+        <w:t xml:space="preserve">Referees may request a match by selecting the match from the schedule </w:t>
+      </w:r>
+    </w:p>
+    <w:p>
+      <w:pPr>
+        <w:pStyle w:val="ListParagraph"/>
+        <w:numPr>
+          <w:ilvl w:val="0"/>
+          <w:numId w:val="7"/>
+        </w:numPr>
+      </w:pPr>
+      <w:r>
+        <w:t>The match shows “Req” in grey on the Assignor Schedule</w:t>
+      </w:r>
+    </w:p>
+    <w:p>
+      <w:pPr>
+        <w:pStyle w:val="Heading2"/>
+      </w:pPr>
+      <w:r>
+        <w:t xml:space="preserve">Assignor: </w:t>
+      </w:r>
+      <w:r>
+        <w:t xml:space="preserve">Accept or </w:t>
+      </w:r>
+      <w:r>
+        <w:t>Reject the Request</w:t>
+      </w:r>
+    </w:p>
+    <w:p>
+      <w:pPr>
+        <w:pStyle w:val="ListParagraph"/>
+        <w:numPr>
+          <w:ilvl w:val="0"/>
+          <w:numId w:val="7"/>
+        </w:numPr>
+      </w:pPr>
+      <w:r>
+        <w:t xml:space="preserve">The Assignor may </w:t>
+      </w:r>
+      <w:r>
+        <w:t>“</w:t>
+      </w:r>
+      <w:r>
+        <w:t>Reject</w:t>
+      </w:r>
+      <w:r>
+        <w:t>”</w:t>
+      </w:r>
+      <w:r>
+        <w:t xml:space="preserve"> the Referee’s request for assignment.</w:t>
+      </w:r>
+    </w:p>
+    <w:p>
+      <w:pPr>
+        <w:pStyle w:val="ListParagraph"/>
+        <w:numPr>
+          <w:ilvl w:val="0"/>
+          <w:numId w:val="7"/>
+        </w:numPr>
+      </w:pPr>
+      <w:r>
+        <w:t>The match status remains Open</w:t>
+      </w:r>
+    </w:p>
+    <w:p>
+      <w:pPr>
+        <w:pStyle w:val="ListParagraph"/>
+        <w:numPr>
+          <w:ilvl w:val="0"/>
+          <w:numId w:val="7"/>
+        </w:numPr>
+      </w:pPr>
+      <w:r>
+        <w:t>The Assignor may “Approve” the Referee’s request for assignment.  The match status shows “App” with the Referee’</w:t>
+      </w:r>
+      <w:r>
+        <w:t>s name and appears on the Referee’s schedule</w:t>
+      </w:r>
+    </w:p>
+    <w:p>
+      <w:pPr>
+        <w:pStyle w:val="ListParagraph"/>
+        <w:numPr>
+          <w:ilvl w:val="0"/>
+          <w:numId w:val="7"/>
+        </w:numPr>
+      </w:pPr>
+      <w:r>
+        <w:t>As of this writing, no notice is sent to the Referee so a phone call would be in order by the Assignor to the Referee.</w:t>
+      </w:r>
+    </w:p>
+    <w:p>
+      <w:pPr>
+        <w:pStyle w:val="ListParagraph"/>
+        <w:numPr>
+          <w:ilvl w:val="0"/>
+          <w:numId w:val="7"/>
+        </w:numPr>
+      </w:pPr>
+      <w:r>
+        <w:t>Referee contact information may be found under Account Management group, “</w:t>
+      </w:r>
+      <w:r>
+        <w:rPr>
+          <w:color w:val="4F81BD" w:themeColor="accent1"/>
+        </w:rPr>
+        <w:t>View Registered People</w:t>
+      </w:r>
+      <w:r>
+        <w:t xml:space="preserve">” </w:t>
+      </w:r>
+    </w:p>
+    <w:p/>
+    <w:p>
+      <w:pPr>
+        <w:pStyle w:val="Heading2"/>
+      </w:pPr>
+      <w:r>
+        <w:t>Assignor: Remove the Assignment</w:t>
+      </w:r>
+    </w:p>
+    <w:p>
+      <w:pPr>
+        <w:pStyle w:val="ListParagraph"/>
+        <w:numPr>
+          <w:ilvl w:val="0"/>
+          <w:numId w:val="7"/>
+        </w:numPr>
+      </w:pPr>
+      <w:r>
+        <w:t>The Assignor may later remove the assignment by selecting the match, selecting “Remove Assignee” and Submit.</w:t>
+      </w:r>
+    </w:p>
+    <w:p>
+      <w:pPr>
+        <w:pStyle w:val="ListParagraph"/>
+        <w:numPr>
+          <w:ilvl w:val="0"/>
+          <w:numId w:val="7"/>
+        </w:numPr>
+      </w:pPr>
+      <w:r>
+        <w:t>The assignment is removed from the Referee’s Schedule</w:t>
+      </w:r>
+      <w:r>
+        <w:t>.</w:t>
+      </w:r>
+    </w:p>
+    <w:p>
+      <w:pPr>
+        <w:pStyle w:val="Heading2"/>
+      </w:pPr>
+      <w:r>
+        <w:t>Exporting the Schedule</w:t>
+      </w:r>
+    </w:p>
+    <w:p>
+      <w:pPr>
+        <w:pStyle w:val="ListParagraph"/>
+        <w:numPr>
+          <w:ilvl w:val="0"/>
+          <w:numId w:val="7"/>
+        </w:numPr>
+      </w:pPr>
+      <w:r>
+        <w:t>The Assignor may export the schedule to Excel for use at the field</w:t>
+      </w:r>
+    </w:p>
+    <w:p>
+      <w:pPr>
+        <w:pStyle w:val="ListParagraph"/>
+        <w:numPr>
+          <w:ilvl w:val="0"/>
+          <w:numId w:val="7"/>
+        </w:numPr>
       </w:pPr>
       <w:r>
         <w:rPr>
           <w:noProof/>
         </w:rPr>
         <w:drawing>
-          <wp:anchor distT="0" distB="0" distL="114300" distR="114300" simplePos="0" relativeHeight="251657728" behindDoc="0" locked="0" layoutInCell="1" allowOverlap="1" wp14:anchorId="48DD79BD" wp14:editId="73942372">
+          <wp:anchor distT="0" distB="0" distL="114300" distR="114300" simplePos="0" relativeHeight="251658752" behindDoc="0" locked="0" layoutInCell="1" allowOverlap="1" wp14:anchorId="5C12C305" wp14:editId="56D08D47">
             <wp:simplePos x="0" y="0"/>
             <wp:positionH relativeFrom="column">
-              <wp:posOffset>3219450</wp:posOffset>
+              <wp:posOffset>3323480</wp:posOffset>
             </wp:positionH>
             <wp:positionV relativeFrom="paragraph">
-              <wp:posOffset>6985</wp:posOffset>
+              <wp:posOffset>294115</wp:posOffset>
             </wp:positionV>
-            <wp:extent cx="2926080" cy="2203704"/>
-            <wp:effectExtent l="0" t="0" r="7620" b="6350"/>
+            <wp:extent cx="3017520" cy="1993392"/>
+            <wp:effectExtent l="0" t="0" r="0" b="6985"/>
             <wp:wrapSquare wrapText="bothSides"/>
-            <wp:docPr id="8" name="Picture 8"/>
+            <wp:docPr id="14" name="Picture 14"/>
             <wp:cNvGraphicFramePr>
               <a:graphicFrameLocks xmlns:a="http://schemas.openxmlformats.org/drawingml/2006/main" noChangeAspect="1"/>
             </wp:cNvGraphicFramePr>
@@ -1238,7 +1847,7 @@
               <a:graphicData uri="http://schemas.openxmlformats.org/drawingml/2006/picture">
                 <pic:pic xmlns:pic="http://schemas.openxmlformats.org/drawingml/2006/picture">
                   <pic:nvPicPr>
-                    <pic:cNvPr id="8" name="official_assignments.2014-06-22 at 10.25.56 AM.png"/>
+                    <pic:cNvPr id="14" name="ref_schedule.xlsx.png"/>
                     <pic:cNvPicPr/>
                   </pic:nvPicPr>
                   <pic:blipFill>
@@ -1256,7 +1865,7 @@
                   <pic:spPr>
                     <a:xfrm>
                       <a:off x="0" y="0"/>
-                      <a:ext cx="2926080" cy="2203704"/>
+                      <a:ext cx="3017520" cy="1993392"/>
                     </a:xfrm>
                     <a:prstGeom prst="rect">
                       <a:avLst/>
@@ -1274,840 +1883,14 @@
           </wp:anchor>
         </w:drawing>
       </w:r>
-    </w:p>
-    <w:p>
-      <w:pPr>
-        <w:pStyle w:val="ListParagraph"/>
-        <w:numPr>
-          <w:ilvl w:val="0"/>
-          <w:numId w:val="7"/>
-        </w:numPr>
-      </w:pPr>
-      <w:r>
-        <w:t>To select a referee from those registered</w:t>
-      </w:r>
-      <w:r>
-        <w:t>,</w:t>
-      </w:r>
-      <w:r>
-        <w:t xml:space="preserve"> </w:t>
-      </w:r>
-    </w:p>
-    <w:p>
-      <w:pPr>
-        <w:pStyle w:val="ListParagraph"/>
-      </w:pPr>
-      <w:r>
-        <w:t>click the dropdown for the position.  A list of all registered referees will be displayed (alphabetically sorted by Last Name).  Select the Official by clicking their name.</w:t>
-      </w:r>
-    </w:p>
-    <w:p>
-      <w:pPr>
-        <w:pStyle w:val="ListParagraph"/>
-        <w:numPr>
-          <w:ilvl w:val="0"/>
-          <w:numId w:val="7"/>
-        </w:numPr>
-      </w:pPr>
-      <w:r>
-        <w:t>Repeat for all positions.</w:t>
-      </w:r>
-    </w:p>
-    <w:p>
-      <w:pPr>
-        <w:pStyle w:val="ListParagraph"/>
-        <w:numPr>
-          <w:ilvl w:val="0"/>
-          <w:numId w:val="7"/>
-        </w:numPr>
-      </w:pPr>
-      <w:r>
-        <w:t>From the “Assignment Status” dropdown, select the status “Pending”</w:t>
-      </w:r>
-      <w:r>
-        <w:t>, “Publish”, “Accept for Assignee”</w:t>
-      </w:r>
-      <w:r>
-        <w:t>.</w:t>
-      </w:r>
-    </w:p>
-    <w:p>
-      <w:pPr>
-        <w:pStyle w:val="ListParagraph"/>
-        <w:numPr>
-          <w:ilvl w:val="1"/>
-          <w:numId w:val="7"/>
-        </w:numPr>
-      </w:pPr>
-      <w:r>
-        <w:t>“Pending”</w:t>
-      </w:r>
-      <w:r>
-        <w:t>: R</w:t>
-      </w:r>
-      <w:r>
-        <w:t>eserves the match.  No further action can be taken until an Assignor changes the status</w:t>
-      </w:r>
-      <w:r>
-        <w:t xml:space="preserve"> to” Publish”, “Accept” or “Remove Assignee”</w:t>
-      </w:r>
-      <w:r>
-        <w:t>.</w:t>
-      </w:r>
-    </w:p>
-    <w:p>
-      <w:pPr>
-        <w:pStyle w:val="ListParagraph"/>
-        <w:numPr>
-          <w:ilvl w:val="1"/>
-          <w:numId w:val="7"/>
-        </w:numPr>
-      </w:pPr>
-      <w:r>
-        <w:t>“Publish”</w:t>
-      </w:r>
-      <w:r>
-        <w:t>: T</w:t>
-      </w:r>
-      <w:r>
-        <w:t>he match is published</w:t>
-      </w:r>
-      <w:r>
-        <w:t>.  The Referee must Accept or Decline.</w:t>
-      </w:r>
-    </w:p>
-    <w:p>
-      <w:pPr>
-        <w:pStyle w:val="ListParagraph"/>
-        <w:numPr>
-          <w:ilvl w:val="1"/>
-          <w:numId w:val="7"/>
-        </w:numPr>
-      </w:pPr>
-      <w:r>
-        <w:t xml:space="preserve"> </w:t>
-      </w:r>
-      <w:r>
-        <w:t>“Accept for Assignee”: The match is assigned to the selected official.</w:t>
-      </w:r>
-    </w:p>
-    <w:p>
-      <w:pPr>
-        <w:pStyle w:val="ListParagraph"/>
-        <w:numPr>
-          <w:ilvl w:val="0"/>
-          <w:numId w:val="7"/>
-        </w:numPr>
-      </w:pPr>
-      <w:r>
-        <w:t xml:space="preserve">Click the </w:t>
-      </w:r>
-      <w:r>
-        <w:rPr>
-          <w:b/>
-          <w:i/>
-        </w:rPr>
-        <w:t>Submit</w:t>
-      </w:r>
-      <w:r>
-        <w:t xml:space="preserve"> button to assign the selected officials the match.  Click “</w:t>
-      </w:r>
-      <w:r>
-        <w:rPr>
-          <w:color w:val="548DD4" w:themeColor="text2" w:themeTint="99"/>
-        </w:rPr>
-        <w:t>Back to Schedule</w:t>
-      </w:r>
-      <w:r>
-        <w:t>” link when you are done.</w:t>
-      </w:r>
-    </w:p>
-    <w:p>
-      <w:pPr>
-        <w:pStyle w:val="Heading2"/>
-      </w:pPr>
-      <w:r>
-        <w:t>Referee: Accept or Decline</w:t>
-      </w:r>
-    </w:p>
-    <w:p>
-      <w:pPr>
-        <w:pStyle w:val="ListParagraph"/>
-        <w:numPr>
-          <w:ilvl w:val="0"/>
-          <w:numId w:val="7"/>
-        </w:numPr>
-      </w:pPr>
-      <w:r>
-        <w:t>The Referee may Accept or Decline assignments.</w:t>
-      </w:r>
-    </w:p>
-    <w:p>
-      <w:pPr>
-        <w:pStyle w:val="ListParagraph"/>
-        <w:numPr>
-          <w:ilvl w:val="0"/>
-          <w:numId w:val="7"/>
-        </w:numPr>
-      </w:pPr>
-      <w:r>
-        <w:t>If they Accept, the match is theirs and the Schedule shows “Acc” highlighted in green.</w:t>
-      </w:r>
-    </w:p>
-    <w:p>
-      <w:pPr>
-        <w:pStyle w:val="ListParagraph"/>
-        <w:numPr>
-          <w:ilvl w:val="0"/>
-          <w:numId w:val="7"/>
-        </w:numPr>
-      </w:pPr>
-      <w:r>
-        <w:t xml:space="preserve">If they Decline, </w:t>
-      </w:r>
-    </w:p>
-    <w:p>
-      <w:pPr>
-        <w:pStyle w:val="ListParagraph"/>
-        <w:numPr>
-          <w:ilvl w:val="0"/>
-          <w:numId w:val="7"/>
-        </w:numPr>
-      </w:pPr>
-      <w:r>
-        <w:t xml:space="preserve">Referees may rescind their matches before the Assignor approves the request by </w:t>
-      </w:r>
-      <w:r>
-        <w:t>simply “Removing</w:t>
-      </w:r>
-      <w:r>
-        <w:t xml:space="preserve"> the Request” on their schedule.</w:t>
-      </w:r>
-    </w:p>
-    <w:p>
-      <w:pPr>
-        <w:pStyle w:val="ListParagraph"/>
-        <w:numPr>
-          <w:ilvl w:val="0"/>
-          <w:numId w:val="7"/>
-        </w:numPr>
-      </w:pPr>
-      <w:r>
-        <w:t xml:space="preserve">The match will show </w:t>
-      </w:r>
-      <w:r>
-        <w:t>as OPEN on the Assignor Schedule</w:t>
-      </w:r>
-    </w:p>
-    <w:p>
-      <w:pPr>
-        <w:pStyle w:val="Heading2"/>
-      </w:pPr>
-      <w:r>
-        <w:lastRenderedPageBreak/>
-        <w:t xml:space="preserve">Referee: </w:t>
-      </w:r>
-      <w:r>
-        <w:t>Turnback Matches</w:t>
-      </w:r>
-      <w:r>
-        <w:t xml:space="preserve"> (after </w:t>
-      </w:r>
-      <w:r>
-        <w:t>Accept</w:t>
-      </w:r>
-      <w:r>
-        <w:t>)</w:t>
-      </w:r>
-    </w:p>
-    <w:p>
-      <w:pPr>
-        <w:pStyle w:val="ListParagraph"/>
-        <w:numPr>
-          <w:ilvl w:val="0"/>
-          <w:numId w:val="7"/>
-        </w:numPr>
-      </w:pPr>
-      <w:r>
-        <w:rPr>
-          <w:noProof/>
-        </w:rPr>
-        <w:drawing>
-          <wp:anchor distT="0" distB="0" distL="114300" distR="114300" simplePos="0" relativeHeight="251659776" behindDoc="0" locked="0" layoutInCell="1" allowOverlap="1" wp14:anchorId="5AD3A3F1" wp14:editId="044542C6">
-            <wp:simplePos x="0" y="0"/>
-            <wp:positionH relativeFrom="column">
-              <wp:posOffset>3352800</wp:posOffset>
-            </wp:positionH>
-            <wp:positionV relativeFrom="paragraph">
-              <wp:posOffset>5715</wp:posOffset>
-            </wp:positionV>
-            <wp:extent cx="2926080" cy="2359152"/>
-            <wp:effectExtent l="0" t="0" r="7620" b="3175"/>
-            <wp:wrapSquare wrapText="bothSides"/>
-            <wp:docPr id="11" name="Picture 11"/>
-            <wp:cNvGraphicFramePr>
-              <a:graphicFrameLocks xmlns:a="http://schemas.openxmlformats.org/drawingml/2006/main" noChangeAspect="1"/>
-            </wp:cNvGraphicFramePr>
-            <a:graphic xmlns:a="http://schemas.openxmlformats.org/drawingml/2006/main">
-              <a:graphicData uri="http://schemas.openxmlformats.org/drawingml/2006/picture">
-                <pic:pic xmlns:pic="http://schemas.openxmlformats.org/drawingml/2006/picture">
-                  <pic:nvPicPr>
-                    <pic:cNvPr id="11" name="turnback.2014-06-22 at 11.15.24 AM.png"/>
-                    <pic:cNvPicPr/>
-                  </pic:nvPicPr>
-                  <pic:blipFill>
-                    <a:blip r:embed="rId23" cstate="print">
-                      <a:extLst>
-                        <a:ext uri="{28A0092B-C50C-407E-A947-70E740481C1C}">
-                          <a14:useLocalDpi xmlns:a14="http://schemas.microsoft.com/office/drawing/2010/main" val="0"/>
-                        </a:ext>
-                      </a:extLst>
-                    </a:blip>
-                    <a:stretch>
-                      <a:fillRect/>
-                    </a:stretch>
-                  </pic:blipFill>
-                  <pic:spPr>
-                    <a:xfrm>
-                      <a:off x="0" y="0"/>
-                      <a:ext cx="2926080" cy="2359152"/>
-                    </a:xfrm>
-                    <a:prstGeom prst="rect">
-                      <a:avLst/>
-                    </a:prstGeom>
-                  </pic:spPr>
-                </pic:pic>
-              </a:graphicData>
-            </a:graphic>
-            <wp14:sizeRelH relativeFrom="margin">
-              <wp14:pctWidth>0</wp14:pctWidth>
-            </wp14:sizeRelH>
-            <wp14:sizeRelV relativeFrom="margin">
-              <wp14:pctHeight>0</wp14:pctHeight>
-            </wp14:sizeRelV>
-          </wp:anchor>
-        </w:drawing>
-      </w:r>
-      <w:r>
-        <w:t>After the match has been assigned, Referees may request a turnback of the match.</w:t>
-      </w:r>
-    </w:p>
-    <w:p>
-      <w:pPr>
-        <w:pStyle w:val="ListParagraph"/>
-        <w:numPr>
-          <w:ilvl w:val="0"/>
-          <w:numId w:val="7"/>
-        </w:numPr>
-      </w:pPr>
-      <w:r>
-        <w:t>The Assignor Schedule show the request “TB” in pink.</w:t>
-      </w:r>
-    </w:p>
-    <w:p>
-      <w:pPr>
-        <w:pStyle w:val="ListParagraph"/>
-        <w:numPr>
-          <w:ilvl w:val="0"/>
-          <w:numId w:val="7"/>
-        </w:numPr>
-      </w:pPr>
-      <w:r>
-        <w:t>The Assignor may approve the turnback (the match status returns to Open) or reject the turnback (the match remains assigned to the Referee).</w:t>
-      </w:r>
-    </w:p>
-    <w:p>
-      <w:pPr>
-        <w:pStyle w:val="Heading2"/>
-      </w:pPr>
-    </w:p>
-    <w:p>
-      <w:pPr>
-        <w:pStyle w:val="Heading2"/>
-      </w:pPr>
-    </w:p>
-    <w:p>
-      <w:pPr>
-        <w:pStyle w:val="Heading2"/>
-      </w:pPr>
-      <w:r>
-        <w:t>Referee: Request a Match</w:t>
-      </w:r>
-    </w:p>
-    <w:p>
-      <w:pPr>
-        <w:pStyle w:val="ListParagraph"/>
-        <w:numPr>
-          <w:ilvl w:val="0"/>
-          <w:numId w:val="7"/>
-        </w:numPr>
-      </w:pPr>
-      <w:r>
-        <w:rPr>
-          <w:noProof/>
-        </w:rPr>
-        <w:drawing>
-          <wp:anchor distT="0" distB="0" distL="114300" distR="114300" simplePos="0" relativeHeight="251658752" behindDoc="0" locked="0" layoutInCell="1" allowOverlap="1" wp14:anchorId="13009631" wp14:editId="188E8250">
-            <wp:simplePos x="0" y="0"/>
-            <wp:positionH relativeFrom="column">
-              <wp:posOffset>3352800</wp:posOffset>
-            </wp:positionH>
-            <wp:positionV relativeFrom="paragraph">
-              <wp:posOffset>8890</wp:posOffset>
-            </wp:positionV>
-            <wp:extent cx="2926080" cy="2359152"/>
-            <wp:effectExtent l="0" t="0" r="7620" b="3175"/>
-            <wp:wrapSquare wrapText="bothSides"/>
-            <wp:docPr id="10" name="Picture 10"/>
-            <wp:cNvGraphicFramePr>
-              <a:graphicFrameLocks xmlns:a="http://schemas.openxmlformats.org/drawingml/2006/main" noChangeAspect="1"/>
-            </wp:cNvGraphicFramePr>
-            <a:graphic xmlns:a="http://schemas.openxmlformats.org/drawingml/2006/main">
-              <a:graphicData uri="http://schemas.openxmlformats.org/drawingml/2006/picture">
-                <pic:pic xmlns:pic="http://schemas.openxmlformats.org/drawingml/2006/picture">
-                  <pic:nvPicPr>
-                    <pic:cNvPr id="10" name="ref.request.2014-06-22 at 7.48.14 PM.png"/>
-                    <pic:cNvPicPr/>
-                  </pic:nvPicPr>
-                  <pic:blipFill>
-                    <a:blip r:embed="rId24" cstate="print">
-                      <a:extLst>
-                        <a:ext uri="{28A0092B-C50C-407E-A947-70E740481C1C}">
-                          <a14:useLocalDpi xmlns:a14="http://schemas.microsoft.com/office/drawing/2010/main" val="0"/>
-                        </a:ext>
-                      </a:extLst>
-                    </a:blip>
-                    <a:stretch>
-                      <a:fillRect/>
-                    </a:stretch>
-                  </pic:blipFill>
-                  <pic:spPr>
-                    <a:xfrm>
-                      <a:off x="0" y="0"/>
-                      <a:ext cx="2926080" cy="2359152"/>
-                    </a:xfrm>
-                    <a:prstGeom prst="rect">
-                      <a:avLst/>
-                    </a:prstGeom>
-                  </pic:spPr>
-                </pic:pic>
-              </a:graphicData>
-            </a:graphic>
-            <wp14:sizeRelH relativeFrom="margin">
-              <wp14:pctWidth>0</wp14:pctWidth>
-            </wp14:sizeRelH>
-            <wp14:sizeRelV relativeFrom="margin">
-              <wp14:pctHeight>0</wp14:pctHeight>
-            </wp14:sizeRelV>
-          </wp:anchor>
-        </w:drawing>
-      </w:r>
-      <w:r>
-        <w:t xml:space="preserve">Referees may request a match by selecting the match from the schedule </w:t>
-      </w:r>
-    </w:p>
-    <w:p>
-      <w:pPr>
-        <w:pStyle w:val="ListParagraph"/>
-        <w:numPr>
-          <w:ilvl w:val="0"/>
-          <w:numId w:val="7"/>
-        </w:numPr>
-      </w:pPr>
-      <w:r>
-        <w:t>The match shows “Req” in grey on the Assignor Schedule</w:t>
-      </w:r>
-    </w:p>
-    <w:p>
-      <w:pPr>
-        <w:pStyle w:val="Heading2"/>
-      </w:pPr>
-      <w:r>
-        <w:t xml:space="preserve">Assignor: </w:t>
-      </w:r>
-      <w:r>
-        <w:t xml:space="preserve">Accept or </w:t>
-      </w:r>
-      <w:r>
-        <w:t>Reject the Request</w:t>
-      </w:r>
-    </w:p>
-    <w:p>
-      <w:pPr>
-        <w:pStyle w:val="ListParagraph"/>
-        <w:numPr>
-          <w:ilvl w:val="0"/>
-          <w:numId w:val="7"/>
-        </w:numPr>
-      </w:pPr>
-      <w:r>
-        <w:t xml:space="preserve">The Assignor may </w:t>
-      </w:r>
-      <w:r>
-        <w:t>“</w:t>
-      </w:r>
-      <w:r>
-        <w:t>Reject</w:t>
-      </w:r>
-      <w:r>
-        <w:t>”</w:t>
-      </w:r>
-      <w:r>
-        <w:t xml:space="preserve"> the Referee’s request for assignment.</w:t>
-      </w:r>
-    </w:p>
-    <w:p>
-      <w:pPr>
-        <w:pStyle w:val="ListParagraph"/>
-        <w:numPr>
-          <w:ilvl w:val="0"/>
-          <w:numId w:val="7"/>
-        </w:numPr>
-      </w:pPr>
-      <w:r>
-        <w:t>The match status remains Open</w:t>
-      </w:r>
-    </w:p>
-    <w:p>
-      <w:pPr>
-        <w:pStyle w:val="ListParagraph"/>
-        <w:numPr>
-          <w:ilvl w:val="0"/>
-          <w:numId w:val="7"/>
-        </w:numPr>
-      </w:pPr>
-      <w:r>
-        <w:rPr>
-          <w:noProof/>
-        </w:rPr>
-        <w:drawing>
-          <wp:anchor distT="0" distB="0" distL="114300" distR="114300" simplePos="0" relativeHeight="251661824" behindDoc="0" locked="0" layoutInCell="1" allowOverlap="1" wp14:anchorId="5AF3A983" wp14:editId="50BAFF00">
-            <wp:simplePos x="0" y="0"/>
-            <wp:positionH relativeFrom="column">
-              <wp:posOffset>3436620</wp:posOffset>
-            </wp:positionH>
-            <wp:positionV relativeFrom="paragraph">
-              <wp:posOffset>544195</wp:posOffset>
-            </wp:positionV>
-            <wp:extent cx="2706370" cy="1962150"/>
-            <wp:effectExtent l="0" t="0" r="0" b="0"/>
-            <wp:wrapSquare wrapText="bothSides"/>
-            <wp:docPr id="12" name="Picture 12"/>
-            <wp:cNvGraphicFramePr>
-              <a:graphicFrameLocks xmlns:a="http://schemas.openxmlformats.org/drawingml/2006/main" noChangeAspect="1"/>
-            </wp:cNvGraphicFramePr>
-            <a:graphic xmlns:a="http://schemas.openxmlformats.org/drawingml/2006/main">
-              <a:graphicData uri="http://schemas.openxmlformats.org/drawingml/2006/picture">
-                <pic:pic xmlns:pic="http://schemas.openxmlformats.org/drawingml/2006/picture">
-                  <pic:nvPicPr>
-                    <pic:cNvPr id="12" name="assign_ref.2.png"/>
-                    <pic:cNvPicPr/>
-                  </pic:nvPicPr>
-                  <pic:blipFill>
-                    <a:blip r:embed="rId25" cstate="print">
-                      <a:extLst>
-                        <a:ext uri="{28A0092B-C50C-407E-A947-70E740481C1C}">
-                          <a14:useLocalDpi xmlns:a14="http://schemas.microsoft.com/office/drawing/2010/main" val="0"/>
-                        </a:ext>
-                      </a:extLst>
-                    </a:blip>
-                    <a:stretch>
-                      <a:fillRect/>
-                    </a:stretch>
-                  </pic:blipFill>
-                  <pic:spPr>
-                    <a:xfrm>
-                      <a:off x="0" y="0"/>
-                      <a:ext cx="2706370" cy="1962150"/>
-                    </a:xfrm>
-                    <a:prstGeom prst="rect">
-                      <a:avLst/>
-                    </a:prstGeom>
-                  </pic:spPr>
-                </pic:pic>
-              </a:graphicData>
-            </a:graphic>
-            <wp14:sizeRelH relativeFrom="margin">
-              <wp14:pctWidth>0</wp14:pctWidth>
-            </wp14:sizeRelH>
-            <wp14:sizeRelV relativeFrom="margin">
-              <wp14:pctHeight>0</wp14:pctHeight>
-            </wp14:sizeRelV>
-          </wp:anchor>
-        </w:drawing>
-      </w:r>
-      <w:r>
-        <w:t>The Assignor may “Approve” the Referee’s request for assignment.  The match status shows “App” with the Referee’</w:t>
-      </w:r>
-      <w:r>
-        <w:t>s name and appears on the Referee’s schedule</w:t>
-      </w:r>
-    </w:p>
-    <w:p>
-      <w:pPr>
-        <w:pStyle w:val="ListParagraph"/>
-        <w:numPr>
-          <w:ilvl w:val="0"/>
-          <w:numId w:val="7"/>
-        </w:numPr>
-      </w:pPr>
-      <w:r>
-        <w:t>As of this writing, no notice is sent to the Referee so a phone call would be in order by the Assignor to the Referee.</w:t>
-      </w:r>
-    </w:p>
-    <w:p>
-      <w:pPr>
-        <w:pStyle w:val="ListParagraph"/>
-        <w:numPr>
-          <w:ilvl w:val="0"/>
-          <w:numId w:val="7"/>
-        </w:numPr>
-      </w:pPr>
-      <w:r>
-        <w:t>Referee contact information may be found under Account Management group, “</w:t>
-      </w:r>
-      <w:r>
-        <w:rPr>
-          <w:color w:val="4F81BD" w:themeColor="accent1"/>
-        </w:rPr>
-        <w:t>View Registered People</w:t>
-      </w:r>
-      <w:r>
-        <w:t xml:space="preserve">” </w:t>
-      </w:r>
-    </w:p>
-    <w:p/>
-    <w:p/>
-    <w:p/>
-    <w:p/>
-    <w:p>
-      <w:pPr>
-        <w:pStyle w:val="Heading2"/>
-      </w:pPr>
-      <w:r>
-        <w:lastRenderedPageBreak/>
-        <w:t>Assignor: Remove the Assignment</w:t>
-      </w:r>
-    </w:p>
-    <w:p>
-      <w:pPr>
-        <w:pStyle w:val="ListParagraph"/>
-        <w:numPr>
-          <w:ilvl w:val="0"/>
-          <w:numId w:val="7"/>
-        </w:numPr>
-      </w:pPr>
-      <w:r>
-        <w:rPr>
-          <w:noProof/>
-        </w:rPr>
-        <w:drawing>
-          <wp:anchor distT="0" distB="0" distL="114300" distR="114300" simplePos="0" relativeHeight="251662848" behindDoc="0" locked="0" layoutInCell="1" allowOverlap="1" wp14:anchorId="3130D777" wp14:editId="39C6CD11">
-            <wp:simplePos x="0" y="0"/>
-            <wp:positionH relativeFrom="column">
-              <wp:posOffset>3352800</wp:posOffset>
-            </wp:positionH>
-            <wp:positionV relativeFrom="paragraph">
-              <wp:posOffset>5715</wp:posOffset>
-            </wp:positionV>
-            <wp:extent cx="2926080" cy="2304288"/>
-            <wp:effectExtent l="0" t="0" r="7620" b="1270"/>
-            <wp:wrapSquare wrapText="bothSides"/>
-            <wp:docPr id="13" name="Picture 13"/>
-            <wp:cNvGraphicFramePr>
-              <a:graphicFrameLocks xmlns:a="http://schemas.openxmlformats.org/drawingml/2006/main" noChangeAspect="1"/>
-            </wp:cNvGraphicFramePr>
-            <a:graphic xmlns:a="http://schemas.openxmlformats.org/drawingml/2006/main">
-              <a:graphicData uri="http://schemas.openxmlformats.org/drawingml/2006/picture">
-                <pic:pic xmlns:pic="http://schemas.openxmlformats.org/drawingml/2006/picture">
-                  <pic:nvPicPr>
-                    <pic:cNvPr id="13" name="assignor.remove.2014-06-22 at 7.57.25 PM.png"/>
-                    <pic:cNvPicPr/>
-                  </pic:nvPicPr>
-                  <pic:blipFill>
-                    <a:blip r:embed="rId26" cstate="print">
-                      <a:extLst>
-                        <a:ext uri="{28A0092B-C50C-407E-A947-70E740481C1C}">
-                          <a14:useLocalDpi xmlns:a14="http://schemas.microsoft.com/office/drawing/2010/main" val="0"/>
-                        </a:ext>
-                      </a:extLst>
-                    </a:blip>
-                    <a:stretch>
-                      <a:fillRect/>
-                    </a:stretch>
-                  </pic:blipFill>
-                  <pic:spPr>
-                    <a:xfrm>
-                      <a:off x="0" y="0"/>
-                      <a:ext cx="2926080" cy="2304288"/>
-                    </a:xfrm>
-                    <a:prstGeom prst="rect">
-                      <a:avLst/>
-                    </a:prstGeom>
-                  </pic:spPr>
-                </pic:pic>
-              </a:graphicData>
-            </a:graphic>
-            <wp14:sizeRelH relativeFrom="margin">
-              <wp14:pctWidth>0</wp14:pctWidth>
-            </wp14:sizeRelH>
-            <wp14:sizeRelV relativeFrom="margin">
-              <wp14:pctHeight>0</wp14:pctHeight>
-            </wp14:sizeRelV>
-          </wp:anchor>
-        </w:drawing>
-      </w:r>
-      <w:r>
-        <w:t>The Assignor may later remove the assignment by selecting the match, selecting “Remove Assignee” and Submit.</w:t>
-      </w:r>
-    </w:p>
-    <w:p>
-      <w:pPr>
-        <w:pStyle w:val="ListParagraph"/>
-        <w:numPr>
-          <w:ilvl w:val="0"/>
-          <w:numId w:val="7"/>
-        </w:numPr>
-      </w:pPr>
-      <w:r>
-        <w:t>The assignment is removed from the Referee’s Schedule</w:t>
-      </w:r>
-    </w:p>
-    <w:p>
-      <w:pPr>
-        <w:pStyle w:val="ListParagraph"/>
-      </w:pPr>
-    </w:p>
-    <w:p>
-      <w:pPr>
-        <w:pStyle w:val="Heading2"/>
-      </w:pPr>
-    </w:p>
-    <w:p>
-      <w:pPr>
-        <w:pStyle w:val="Heading2"/>
-      </w:pPr>
-    </w:p>
-    <w:p>
-      <w:pPr>
-        <w:pStyle w:val="Heading2"/>
-      </w:pPr>
-    </w:p>
-    <w:p>
-      <w:pPr>
-        <w:pStyle w:val="Heading2"/>
-      </w:pPr>
-      <w:r>
-        <w:t>Exporting the Schedule</w:t>
-      </w:r>
-    </w:p>
-    <w:p>
-      <w:pPr>
-        <w:pStyle w:val="ListParagraph"/>
-        <w:numPr>
-          <w:ilvl w:val="0"/>
-          <w:numId w:val="7"/>
-        </w:numPr>
-      </w:pPr>
-      <w:r>
-        <w:rPr>
-          <w:noProof/>
-        </w:rPr>
-        <w:drawing>
-          <wp:anchor distT="0" distB="0" distL="114300" distR="114300" simplePos="0" relativeHeight="251663872" behindDoc="0" locked="0" layoutInCell="1" allowOverlap="1" wp14:anchorId="398B77A2" wp14:editId="36794BA8">
-            <wp:simplePos x="0" y="0"/>
-            <wp:positionH relativeFrom="column">
-              <wp:posOffset>3232150</wp:posOffset>
-            </wp:positionH>
-            <wp:positionV relativeFrom="paragraph">
-              <wp:posOffset>5715</wp:posOffset>
-            </wp:positionV>
-            <wp:extent cx="3048000" cy="2362200"/>
-            <wp:effectExtent l="0" t="0" r="0" b="0"/>
-            <wp:wrapSquare wrapText="bothSides"/>
-            <wp:docPr id="6" name="Picture 6"/>
-            <wp:cNvGraphicFramePr>
-              <a:graphicFrameLocks xmlns:a="http://schemas.openxmlformats.org/drawingml/2006/main" noChangeAspect="1"/>
-            </wp:cNvGraphicFramePr>
-            <a:graphic xmlns:a="http://schemas.openxmlformats.org/drawingml/2006/main">
-              <a:graphicData uri="http://schemas.openxmlformats.org/drawingml/2006/picture">
-                <pic:pic xmlns:pic="http://schemas.openxmlformats.org/drawingml/2006/picture">
-                  <pic:nvPicPr>
-                    <pic:cNvPr id="6" name="assignor.core.referees.2014-06-22 at 8.28.23 PM.png"/>
-                    <pic:cNvPicPr/>
-                  </pic:nvPicPr>
-                  <pic:blipFill>
-                    <a:blip r:embed="rId27" cstate="print">
-                      <a:extLst>
-                        <a:ext uri="{28A0092B-C50C-407E-A947-70E740481C1C}">
-                          <a14:useLocalDpi xmlns:a14="http://schemas.microsoft.com/office/drawing/2010/main" val="0"/>
-                        </a:ext>
-                      </a:extLst>
-                    </a:blip>
-                    <a:stretch>
-                      <a:fillRect/>
-                    </a:stretch>
-                  </pic:blipFill>
-                  <pic:spPr>
-                    <a:xfrm>
-                      <a:off x="0" y="0"/>
-                      <a:ext cx="3048000" cy="2362200"/>
-                    </a:xfrm>
-                    <a:prstGeom prst="rect">
-                      <a:avLst/>
-                    </a:prstGeom>
-                  </pic:spPr>
-                </pic:pic>
-              </a:graphicData>
-            </a:graphic>
-            <wp14:sizeRelH relativeFrom="margin">
-              <wp14:pctWidth>0</wp14:pctWidth>
-            </wp14:sizeRelH>
-            <wp14:sizeRelV relativeFrom="margin">
-              <wp14:pctHeight>0</wp14:pctHeight>
-            </wp14:sizeRelV>
-          </wp:anchor>
-        </w:drawing>
-      </w:r>
-      <w:r>
-        <w:t>The Assignor may export the schedule to Excel for use at the field</w:t>
-      </w:r>
-    </w:p>
-    <w:p>
-      <w:pPr>
-        <w:pStyle w:val="ListParagraph"/>
-        <w:numPr>
-          <w:ilvl w:val="0"/>
-          <w:numId w:val="7"/>
-        </w:numPr>
-      </w:pPr>
-      <w:r>
-        <w:t>The exported schedule may be modified in Excel and imported to apply changes in bulk</w:t>
-      </w:r>
-    </w:p>
-    <w:p>
-      <w:pPr>
-        <w:pStyle w:val="ListParagraph"/>
-        <w:numPr>
-          <w:ilvl w:val="0"/>
-          <w:numId w:val="7"/>
-        </w:numPr>
-      </w:pPr>
-      <w:r>
-        <w:t>The only proper way to do this is to:</w:t>
-      </w:r>
-    </w:p>
-    <w:p>
-      <w:pPr>
-        <w:pStyle w:val="ListParagraph"/>
-        <w:numPr>
-          <w:ilvl w:val="1"/>
-          <w:numId w:val="7"/>
-        </w:numPr>
-        <w:ind w:left="1080"/>
-      </w:pPr>
-      <w:r>
-        <w:t>Export the schedule of officials by clicking “</w:t>
+      <w:r>
+        <w:t>The way to do this is to</w:t>
+      </w:r>
+      <w:r>
+        <w:t xml:space="preserve"> e</w:t>
+      </w:r>
+      <w:r>
+        <w:t>xport the schedule of officials by clicking “</w:t>
       </w:r>
       <w:r>
         <w:rPr>
@@ -2121,15 +1904,111 @@
     </w:p>
     <w:p>
       <w:pPr>
+        <w:ind w:left="360"/>
+      </w:pPr>
+    </w:p>
+    <w:p>
+      <w:pPr>
+        <w:pStyle w:val="ListParagraph"/>
+        <w:ind w:left="1080"/>
+      </w:pPr>
+    </w:p>
+    <w:p>
+      <w:pPr>
+        <w:pStyle w:val="ListParagraph"/>
+        <w:ind w:left="1080"/>
+      </w:pPr>
+    </w:p>
+    <w:p>
+      <w:pPr>
+        <w:pStyle w:val="ListParagraph"/>
+        <w:ind w:left="1080"/>
+      </w:pPr>
+    </w:p>
+    <w:p>
+      <w:pPr>
+        <w:pStyle w:val="ListParagraph"/>
+        <w:ind w:left="1080"/>
+      </w:pPr>
+    </w:p>
+    <w:p>
+      <w:pPr>
+        <w:pStyle w:val="ListParagraph"/>
+        <w:ind w:left="1080"/>
+      </w:pPr>
+    </w:p>
+    <w:p>
+      <w:pPr>
+        <w:pStyle w:val="ListParagraph"/>
+        <w:ind w:left="1080"/>
+      </w:pPr>
+    </w:p>
+    <w:p>
+      <w:pPr>
+        <w:pStyle w:val="ListParagraph"/>
+        <w:ind w:left="1080"/>
+      </w:pPr>
+    </w:p>
+    <w:p>
+      <w:pPr>
+        <w:pStyle w:val="ListParagraph"/>
+        <w:ind w:left="1080"/>
+      </w:pPr>
+    </w:p>
+    <w:p>
+      <w:pPr>
+        <w:pStyle w:val="ListParagraph"/>
+        <w:ind w:left="1080"/>
+      </w:pPr>
+    </w:p>
+    <w:p>
+      <w:pPr>
+        <w:pStyle w:val="ListParagraph"/>
+        <w:ind w:left="1080"/>
+      </w:pPr>
+    </w:p>
+    <w:p>
+      <w:pPr>
+        <w:pStyle w:val="ListParagraph"/>
+        <w:ind w:left="1080"/>
+      </w:pPr>
+      <w:r>
+        <w:t xml:space="preserve"> </w:t>
+      </w:r>
+    </w:p>
+    <w:p>
+      <w:pPr>
+        <w:pStyle w:val="Heading2"/>
+      </w:pPr>
+      <w:r>
+        <w:t xml:space="preserve"> </w:t>
+      </w:r>
+      <w:r>
+        <w:t>Bulk Updates</w:t>
+      </w:r>
+    </w:p>
+    <w:p>
+      <w:pPr>
+        <w:pStyle w:val="ListParagraph"/>
+        <w:numPr>
+          <w:ilvl w:val="0"/>
+          <w:numId w:val="7"/>
+        </w:numPr>
+      </w:pPr>
+      <w:r>
+        <w:t>Contact the Administrator for bulk actions:</w:t>
+      </w:r>
+    </w:p>
+    <w:p>
+      <w:pPr>
         <w:pStyle w:val="ListParagraph"/>
         <w:numPr>
           <w:ilvl w:val="1"/>
           <w:numId w:val="7"/>
         </w:numPr>
-        <w:ind w:left="1080"/>
-      </w:pPr>
-      <w:r>
-        <w:t>Update the last three columns with the names of the Referee, Assistant Referee 1, Assistant Referee 2</w:t>
+      </w:pPr>
+      <w:r>
+        <w:t>Approvals of all “Req” by date</w:t>
       </w:r>
     </w:p>
     <w:p>
@@ -2139,10 +2018,9 @@
           <w:ilvl w:val="1"/>
           <w:numId w:val="7"/>
         </w:numPr>
-        <w:ind w:left="1080"/>
-      </w:pPr>
-      <w:r>
-        <w:t>Save the modified schedule of officials</w:t>
+      </w:pPr>
+      <w:r>
+        <w:t>Publication of all “Pending” by date</w:t>
       </w:r>
     </w:p>
     <w:p>
@@ -2152,148 +2030,14 @@
           <w:ilvl w:val="1"/>
           <w:numId w:val="7"/>
         </w:numPr>
-        <w:ind w:left="1080"/>
-      </w:pPr>
-      <w:r>
-        <w:rPr>
-          <w:noProof/>
-        </w:rPr>
-        <w:drawing>
-          <wp:anchor distT="0" distB="0" distL="114300" distR="114300" simplePos="0" relativeHeight="251660800" behindDoc="0" locked="0" layoutInCell="1" allowOverlap="1" wp14:anchorId="5C12C305" wp14:editId="56D08D47">
-            <wp:simplePos x="0" y="0"/>
-            <wp:positionH relativeFrom="column">
-              <wp:posOffset>3298825</wp:posOffset>
-            </wp:positionH>
-            <wp:positionV relativeFrom="paragraph">
-              <wp:posOffset>10795</wp:posOffset>
-            </wp:positionV>
-            <wp:extent cx="2817495" cy="1857375"/>
-            <wp:effectExtent l="0" t="0" r="1905" b="9525"/>
-            <wp:wrapSquare wrapText="bothSides"/>
-            <wp:docPr id="14" name="Picture 14"/>
-            <wp:cNvGraphicFramePr>
-              <a:graphicFrameLocks xmlns:a="http://schemas.openxmlformats.org/drawingml/2006/main" noChangeAspect="1"/>
-            </wp:cNvGraphicFramePr>
-            <a:graphic xmlns:a="http://schemas.openxmlformats.org/drawingml/2006/main">
-              <a:graphicData uri="http://schemas.openxmlformats.org/drawingml/2006/picture">
-                <pic:pic xmlns:pic="http://schemas.openxmlformats.org/drawingml/2006/picture">
-                  <pic:nvPicPr>
-                    <pic:cNvPr id="14" name="ref_schedule.xlsx.png"/>
-                    <pic:cNvPicPr/>
-                  </pic:nvPicPr>
-                  <pic:blipFill>
-                    <a:blip r:embed="rId28" cstate="print">
-                      <a:extLst>
-                        <a:ext uri="{28A0092B-C50C-407E-A947-70E740481C1C}">
-                          <a14:useLocalDpi xmlns:a14="http://schemas.microsoft.com/office/drawing/2010/main" val="0"/>
-                        </a:ext>
-                      </a:extLst>
-                    </a:blip>
-                    <a:stretch>
-                      <a:fillRect/>
-                    </a:stretch>
-                  </pic:blipFill>
-                  <pic:spPr>
-                    <a:xfrm>
-                      <a:off x="0" y="0"/>
-                      <a:ext cx="2817495" cy="1857375"/>
-                    </a:xfrm>
-                    <a:prstGeom prst="rect">
-                      <a:avLst/>
-                    </a:prstGeom>
-                  </pic:spPr>
-                </pic:pic>
-              </a:graphicData>
-            </a:graphic>
-            <wp14:sizeRelH relativeFrom="margin">
-              <wp14:pctWidth>0</wp14:pctWidth>
-            </wp14:sizeRelH>
-            <wp14:sizeRelV relativeFrom="margin">
-              <wp14:pctHeight>0</wp14:pctHeight>
-            </wp14:sizeRelV>
-          </wp:anchor>
-        </w:drawing>
-      </w:r>
-      <w:r>
-        <w:t>Using the controls below, select the modified worksheet by clicking the "Choose File" button.</w:t>
-      </w:r>
-    </w:p>
-    <w:p>
-      <w:pPr>
-        <w:pStyle w:val="ListParagraph"/>
-        <w:numPr>
-          <w:ilvl w:val="1"/>
-          <w:numId w:val="7"/>
-        </w:numPr>
-        <w:ind w:left="1080"/>
-      </w:pPr>
-      <w:r>
-        <w:t>Complete the import by clicking the "</w:t>
-      </w:r>
-      <w:r>
-        <w:rPr>
-          <w:color w:val="4F81BD" w:themeColor="accent1"/>
-        </w:rPr>
-        <w:t>Import Referee Assignments</w:t>
-      </w:r>
-      <w:r>
-        <w:t>" button.</w:t>
-      </w:r>
-    </w:p>
-    <w:p>
-      <w:pPr>
-        <w:pStyle w:val="ListParagraph"/>
-        <w:numPr>
-          <w:ilvl w:val="1"/>
-          <w:numId w:val="7"/>
-        </w:numPr>
-        <w:ind w:left="1080"/>
-      </w:pPr>
-      <w:r>
-        <w:t>View Referee Schedule to confirm the changes.</w:t>
-      </w:r>
-    </w:p>
-    <w:p>
-      <w:pPr>
-        <w:pStyle w:val="Heading2"/>
-      </w:pPr>
-    </w:p>
-    <w:p>
-      <w:pPr>
-        <w:pStyle w:val="Heading2"/>
-      </w:pPr>
-      <w:r>
-        <w:t>Questions?</w:t>
-      </w:r>
-    </w:p>
-    <w:p>
-      <w:r>
-        <w:t>For help with Referee Assignments, contact Jody Kinsey at</w:t>
-      </w:r>
-      <w:r>
-        <w:t xml:space="preserve"> </w:t>
-      </w:r>
-      <w:hyperlink r:id="rId29" w:history="1">
-        <w:r>
-          <w:rPr>
-            <w:rStyle w:val="Hyperlink"/>
-          </w:rPr>
-          <w:t>jodykinsey23@gmail.com</w:t>
-        </w:r>
-      </w:hyperlink>
-      <w:r>
-        <w:t xml:space="preserve"> </w:t>
-      </w:r>
-      <w:r>
-        <w:t>or at 909-262-8806</w:t>
-      </w:r>
-      <w:r>
-        <w:t xml:space="preserve">.   </w:t>
+      </w:pPr>
+      <w:r>
+        <w:t>Approval of all Referees with verified certificates.</w:t>
       </w:r>
     </w:p>
     <w:sectPr>
-      <w:headerReference w:type="default" r:id="rId30"/>
-      <w:footerReference w:type="default" r:id="rId31"/>
+      <w:headerReference w:type="default" r:id="rId23"/>
+      <w:footerReference w:type="default" r:id="rId24"/>
       <w:pgSz w:w="12240" w:h="15840"/>
       <w:pgMar w:top="1440" w:right="900" w:bottom="1440" w:left="1440" w:header="540" w:footer="186" w:gutter="0"/>
       <w:cols w:space="720"/>
@@ -2334,16 +2078,13 @@
     <w:pPr>
       <w:pStyle w:val="Footer"/>
     </w:pPr>
-    <w:fldSimple w:instr=" FILENAME  \* Upper  \* MERGEFORMAT ">
-      <w:r>
-        <w:rPr>
-          <w:noProof/>
-        </w:rPr>
-        <w:t>20140622.INSTRUCTION--REFEREEASSIGNMENT.DOCX</w:t>
-      </w:r>
-    </w:fldSimple>
     <w:r>
       <w:tab/>
+    </w:r>
+    <w:r>
+      <w:tab/>
+    </w:r>
+    <w:r>
       <w:t xml:space="preserve">Last Save: </w:t>
     </w:r>
     <w:r>
@@ -2359,7 +2100,7 @@
       <w:rPr>
         <w:noProof/>
       </w:rPr>
-      <w:t>24-Jun-2014 04:10 AM</w:t>
+      <w:t>11-Jul-2018 09:54 AM</w:t>
     </w:r>
     <w:r>
       <w:fldChar w:fldCharType="end"/>
@@ -2538,13 +2279,13 @@
         <wp:anchor distT="0" distB="0" distL="114300" distR="114300" simplePos="0" relativeHeight="251659264" behindDoc="0" locked="0" layoutInCell="1" allowOverlap="1" wp14:anchorId="04E8A77A" wp14:editId="6C6D9A48">
           <wp:simplePos x="0" y="0"/>
           <wp:positionH relativeFrom="column">
-            <wp:posOffset>6142355</wp:posOffset>
+            <wp:posOffset>6141085</wp:posOffset>
           </wp:positionH>
           <wp:positionV relativeFrom="paragraph">
-            <wp:posOffset>-151130</wp:posOffset>
+            <wp:posOffset>-127000</wp:posOffset>
           </wp:positionV>
-          <wp:extent cx="548640" cy="548640"/>
-          <wp:effectExtent l="0" t="0" r="3810" b="3810"/>
+          <wp:extent cx="548640" cy="504825"/>
+          <wp:effectExtent l="0" t="0" r="3810" b="9525"/>
           <wp:wrapSquare wrapText="bothSides"/>
           <wp:docPr id="44" name="Picture 44"/>
           <wp:cNvGraphicFramePr>
@@ -2572,67 +2313,7 @@
                 <pic:spPr>
                   <a:xfrm>
                     <a:off x="0" y="0"/>
-                    <a:ext cx="548640" cy="548640"/>
-                  </a:xfrm>
-                  <a:prstGeom prst="rect">
-                    <a:avLst/>
-                  </a:prstGeom>
-                </pic:spPr>
-              </pic:pic>
-            </a:graphicData>
-          </a:graphic>
-          <wp14:sizeRelH relativeFrom="page">
-            <wp14:pctWidth>0</wp14:pctWidth>
-          </wp14:sizeRelH>
-          <wp14:sizeRelV relativeFrom="page">
-            <wp14:pctHeight>0</wp14:pctHeight>
-          </wp14:sizeRelV>
-        </wp:anchor>
-      </w:drawing>
-    </w:r>
-    <w:r>
-      <w:rPr>
-        <w:noProof/>
-      </w:rPr>
-      <w:drawing>
-        <wp:anchor distT="0" distB="0" distL="114300" distR="731520" simplePos="0" relativeHeight="251658240" behindDoc="0" locked="0" layoutInCell="1" allowOverlap="1" wp14:anchorId="43C4A761" wp14:editId="6A560B61">
-          <wp:simplePos x="0" y="0"/>
-          <wp:positionH relativeFrom="column">
-            <wp:posOffset>-692785</wp:posOffset>
-          </wp:positionH>
-          <wp:positionV relativeFrom="page">
-            <wp:posOffset>188595</wp:posOffset>
-          </wp:positionV>
-          <wp:extent cx="557530" cy="548640"/>
-          <wp:effectExtent l="0" t="0" r="0" b="3810"/>
-          <wp:wrapSquare wrapText="right"/>
-          <wp:docPr id="43" name="Picture 43"/>
-          <wp:cNvGraphicFramePr>
-            <a:graphicFrameLocks xmlns:a="http://schemas.openxmlformats.org/drawingml/2006/main" noChangeAspect="1"/>
-          </wp:cNvGraphicFramePr>
-          <a:graphic xmlns:a="http://schemas.openxmlformats.org/drawingml/2006/main">
-            <a:graphicData uri="http://schemas.openxmlformats.org/drawingml/2006/picture">
-              <pic:pic xmlns:pic="http://schemas.openxmlformats.org/drawingml/2006/picture">
-                <pic:nvPicPr>
-                  <pic:cNvPr id="0" name="2012_logo.png"/>
-                  <pic:cNvPicPr/>
-                </pic:nvPicPr>
-                <pic:blipFill>
-                  <a:blip r:embed="rId2" cstate="print">
-                    <a:extLst>
-                      <a:ext uri="{28A0092B-C50C-407E-A947-70E740481C1C}">
-                        <a14:useLocalDpi xmlns:a14="http://schemas.microsoft.com/office/drawing/2010/main" val="0"/>
-                      </a:ext>
-                    </a:extLst>
-                  </a:blip>
-                  <a:stretch>
-                    <a:fillRect/>
-                  </a:stretch>
-                </pic:blipFill>
-                <pic:spPr>
-                  <a:xfrm>
-                    <a:off x="0" y="0"/>
-                    <a:ext cx="557530" cy="548640"/>
+                    <a:ext cx="548640" cy="504825"/>
                   </a:xfrm>
                   <a:prstGeom prst="rect">
                     <a:avLst/>
@@ -2667,7 +2348,7 @@
 
 <file path=word/numbering.xml><?xml version="1.0" encoding="utf-8"?>
 <w:numbering xmlns:wpc="http://schemas.microsoft.com/office/word/2010/wordprocessingCanvas" xmlns:mc="http://schemas.openxmlformats.org/markup-compatibility/2006" xmlns:o="urn:schemas-microsoft-com:office:office" xmlns:r="http://schemas.openxmlformats.org/officeDocument/2006/relationships" xmlns:m="http://schemas.openxmlformats.org/officeDocument/2006/math" xmlns:v="urn:schemas-microsoft-com:vml" xmlns:wp14="http://schemas.microsoft.com/office/word/2010/wordprocessingDrawing" xmlns:wp="http://schemas.openxmlformats.org/drawingml/2006/wordprocessingDrawing" xmlns:w10="urn:schemas-microsoft-com:office:word" xmlns:w="http://schemas.openxmlformats.org/wordprocessingml/2006/main" xmlns:w14="http://schemas.microsoft.com/office/word/2010/wordml" xmlns:w15="http://schemas.microsoft.com/office/word/2012/wordml" xmlns:wpg="http://schemas.microsoft.com/office/word/2010/wordprocessingGroup" xmlns:wpi="http://schemas.microsoft.com/office/word/2010/wordprocessingInk" xmlns:wne="http://schemas.microsoft.com/office/word/2006/wordml" xmlns:wps="http://schemas.microsoft.com/office/word/2010/wordprocessingShape" mc:Ignorable="w14 w15 wp14">
-  <w:abstractNum w:abstractNumId="0">
+  <w:abstractNum w:abstractNumId="0" w15:restartNumberingAfterBreak="0">
     <w:nsid w:val="026E67EE"/>
     <w:multiLevelType w:val="hybridMultilevel"/>
     <w:tmpl w:val="00A4ECE6"/>
@@ -2756,7 +2437,7 @@
       </w:pPr>
     </w:lvl>
   </w:abstractNum>
-  <w:abstractNum w:abstractNumId="1">
+  <w:abstractNum w:abstractNumId="1" w15:restartNumberingAfterBreak="0">
     <w:nsid w:val="04E737B1"/>
     <w:multiLevelType w:val="hybridMultilevel"/>
     <w:tmpl w:val="97589780"/>
@@ -2869,7 +2550,7 @@
       </w:rPr>
     </w:lvl>
   </w:abstractNum>
-  <w:abstractNum w:abstractNumId="2">
+  <w:abstractNum w:abstractNumId="2" w15:restartNumberingAfterBreak="0">
     <w:nsid w:val="063E1C0E"/>
     <w:multiLevelType w:val="hybridMultilevel"/>
     <w:tmpl w:val="36B4E640"/>
@@ -2955,10 +2636,10 @@
       </w:pPr>
     </w:lvl>
   </w:abstractNum>
-  <w:abstractNum w:abstractNumId="3">
+  <w:abstractNum w:abstractNumId="3" w15:restartNumberingAfterBreak="0">
     <w:nsid w:val="0DD976FA"/>
     <w:multiLevelType w:val="hybridMultilevel"/>
-    <w:tmpl w:val="9D0C5B5E"/>
+    <w:tmpl w:val="3FF4D090"/>
     <w:lvl w:ilvl="0" w:tplc="0409000F">
       <w:start w:val="1"/>
       <w:numFmt w:val="decimal"/>
@@ -2971,16 +2652,16 @@
         <w:rFonts w:hint="default"/>
       </w:rPr>
     </w:lvl>
-    <w:lvl w:ilvl="1" w:tplc="04090001">
-      <w:start w:val="1"/>
-      <w:numFmt w:val="bullet"/>
-      <w:lvlText w:val=""/>
+    <w:lvl w:ilvl="1" w:tplc="0409000F">
+      <w:start w:val="1"/>
+      <w:numFmt w:val="decimal"/>
+      <w:lvlText w:val="%2."/>
       <w:lvlJc w:val="left"/>
       <w:pPr>
         <w:ind w:left="1440" w:hanging="360"/>
       </w:pPr>
       <w:rPr>
-        <w:rFonts w:ascii="Symbol" w:hAnsi="Symbol" w:hint="default"/>
+        <w:rFonts w:hint="default"/>
       </w:rPr>
     </w:lvl>
     <w:lvl w:ilvl="2" w:tplc="0409001B" w:tentative="1">
@@ -3047,7 +2728,7 @@
       </w:pPr>
     </w:lvl>
   </w:abstractNum>
-  <w:abstractNum w:abstractNumId="4">
+  <w:abstractNum w:abstractNumId="4" w15:restartNumberingAfterBreak="0">
     <w:nsid w:val="0F2477B2"/>
     <w:multiLevelType w:val="hybridMultilevel"/>
     <w:tmpl w:val="05C6DA04"/>
@@ -3139,7 +2820,7 @@
       </w:pPr>
     </w:lvl>
   </w:abstractNum>
-  <w:abstractNum w:abstractNumId="5">
+  <w:abstractNum w:abstractNumId="5" w15:restartNumberingAfterBreak="0">
     <w:nsid w:val="23F92D8E"/>
     <w:multiLevelType w:val="hybridMultilevel"/>
     <w:tmpl w:val="A9A23782"/>
@@ -3225,7 +2906,93 @@
       </w:pPr>
     </w:lvl>
   </w:abstractNum>
-  <w:abstractNum w:abstractNumId="6">
+  <w:abstractNum w:abstractNumId="6" w15:restartNumberingAfterBreak="0">
+    <w:nsid w:val="2EDE249A"/>
+    <w:multiLevelType w:val="hybridMultilevel"/>
+    <w:tmpl w:val="B52AA152"/>
+    <w:lvl w:ilvl="0" w:tplc="0409000F">
+      <w:start w:val="1"/>
+      <w:numFmt w:val="decimal"/>
+      <w:lvlText w:val="%1."/>
+      <w:lvlJc w:val="left"/>
+      <w:pPr>
+        <w:ind w:left="720" w:hanging="360"/>
+      </w:pPr>
+    </w:lvl>
+    <w:lvl w:ilvl="1" w:tplc="04090019" w:tentative="1">
+      <w:start w:val="1"/>
+      <w:numFmt w:val="lowerLetter"/>
+      <w:lvlText w:val="%2."/>
+      <w:lvlJc w:val="left"/>
+      <w:pPr>
+        <w:ind w:left="1440" w:hanging="360"/>
+      </w:pPr>
+    </w:lvl>
+    <w:lvl w:ilvl="2" w:tplc="0409001B" w:tentative="1">
+      <w:start w:val="1"/>
+      <w:numFmt w:val="lowerRoman"/>
+      <w:lvlText w:val="%3."/>
+      <w:lvlJc w:val="right"/>
+      <w:pPr>
+        <w:ind w:left="2160" w:hanging="180"/>
+      </w:pPr>
+    </w:lvl>
+    <w:lvl w:ilvl="3" w:tplc="0409000F" w:tentative="1">
+      <w:start w:val="1"/>
+      <w:numFmt w:val="decimal"/>
+      <w:lvlText w:val="%4."/>
+      <w:lvlJc w:val="left"/>
+      <w:pPr>
+        <w:ind w:left="2880" w:hanging="360"/>
+      </w:pPr>
+    </w:lvl>
+    <w:lvl w:ilvl="4" w:tplc="04090019" w:tentative="1">
+      <w:start w:val="1"/>
+      <w:numFmt w:val="lowerLetter"/>
+      <w:lvlText w:val="%5."/>
+      <w:lvlJc w:val="left"/>
+      <w:pPr>
+        <w:ind w:left="3600" w:hanging="360"/>
+      </w:pPr>
+    </w:lvl>
+    <w:lvl w:ilvl="5" w:tplc="0409001B" w:tentative="1">
+      <w:start w:val="1"/>
+      <w:numFmt w:val="lowerRoman"/>
+      <w:lvlText w:val="%6."/>
+      <w:lvlJc w:val="right"/>
+      <w:pPr>
+        <w:ind w:left="4320" w:hanging="180"/>
+      </w:pPr>
+    </w:lvl>
+    <w:lvl w:ilvl="6" w:tplc="0409000F" w:tentative="1">
+      <w:start w:val="1"/>
+      <w:numFmt w:val="decimal"/>
+      <w:lvlText w:val="%7."/>
+      <w:lvlJc w:val="left"/>
+      <w:pPr>
+        <w:ind w:left="5040" w:hanging="360"/>
+      </w:pPr>
+    </w:lvl>
+    <w:lvl w:ilvl="7" w:tplc="04090019" w:tentative="1">
+      <w:start w:val="1"/>
+      <w:numFmt w:val="lowerLetter"/>
+      <w:lvlText w:val="%8."/>
+      <w:lvlJc w:val="left"/>
+      <w:pPr>
+        <w:ind w:left="5760" w:hanging="360"/>
+      </w:pPr>
+    </w:lvl>
+    <w:lvl w:ilvl="8" w:tplc="0409001B" w:tentative="1">
+      <w:start w:val="1"/>
+      <w:numFmt w:val="lowerRoman"/>
+      <w:lvlText w:val="%9."/>
+      <w:lvlJc w:val="right"/>
+      <w:pPr>
+        <w:ind w:left="6480" w:hanging="180"/>
+      </w:pPr>
+    </w:lvl>
+  </w:abstractNum>
+  <w:abstractNum w:abstractNumId="7" w15:restartNumberingAfterBreak="0">
     <w:nsid w:val="310E1CDE"/>
     <w:multiLevelType w:val="hybridMultilevel"/>
     <w:tmpl w:val="69B83E44"/>
@@ -3311,7 +3078,7 @@
       </w:pPr>
     </w:lvl>
   </w:abstractNum>
-  <w:abstractNum w:abstractNumId="7">
+  <w:abstractNum w:abstractNumId="8" w15:restartNumberingAfterBreak="0">
     <w:nsid w:val="31A007E0"/>
     <w:multiLevelType w:val="hybridMultilevel"/>
     <w:tmpl w:val="7964812E"/>
@@ -3424,7 +3191,7 @@
       </w:rPr>
     </w:lvl>
   </w:abstractNum>
-  <w:abstractNum w:abstractNumId="8">
+  <w:abstractNum w:abstractNumId="9" w15:restartNumberingAfterBreak="0">
     <w:nsid w:val="3771269B"/>
     <w:multiLevelType w:val="hybridMultilevel"/>
     <w:tmpl w:val="2D4E96AE"/>
@@ -3510,7 +3277,7 @@
       </w:pPr>
     </w:lvl>
   </w:abstractNum>
-  <w:abstractNum w:abstractNumId="9">
+  <w:abstractNum w:abstractNumId="10" w15:restartNumberingAfterBreak="0">
     <w:nsid w:val="42C948F3"/>
     <w:multiLevelType w:val="hybridMultilevel"/>
     <w:tmpl w:val="AF980D88"/>
@@ -3596,7 +3363,7 @@
       </w:pPr>
     </w:lvl>
   </w:abstractNum>
-  <w:abstractNum w:abstractNumId="10">
+  <w:abstractNum w:abstractNumId="11" w15:restartNumberingAfterBreak="0">
     <w:nsid w:val="543B147D"/>
     <w:multiLevelType w:val="hybridMultilevel"/>
     <w:tmpl w:val="1458FA8A"/>
@@ -3688,7 +3455,7 @@
       </w:pPr>
     </w:lvl>
   </w:abstractNum>
-  <w:abstractNum w:abstractNumId="11">
+  <w:abstractNum w:abstractNumId="12" w15:restartNumberingAfterBreak="0">
     <w:nsid w:val="54B32EDC"/>
     <w:multiLevelType w:val="hybridMultilevel"/>
     <w:tmpl w:val="DD5A5FDC"/>
@@ -3801,7 +3568,7 @@
       </w:rPr>
     </w:lvl>
   </w:abstractNum>
-  <w:abstractNum w:abstractNumId="12">
+  <w:abstractNum w:abstractNumId="13" w15:restartNumberingAfterBreak="0">
     <w:nsid w:val="57325FF3"/>
     <w:multiLevelType w:val="hybridMultilevel"/>
     <w:tmpl w:val="6FD4883E"/>
@@ -3893,7 +3660,7 @@
       </w:pPr>
     </w:lvl>
   </w:abstractNum>
-  <w:abstractNum w:abstractNumId="13">
+  <w:abstractNum w:abstractNumId="14" w15:restartNumberingAfterBreak="0">
     <w:nsid w:val="65622052"/>
     <w:multiLevelType w:val="hybridMultilevel"/>
     <w:tmpl w:val="5CCA39F8"/>
@@ -3979,7 +3746,7 @@
       </w:pPr>
     </w:lvl>
   </w:abstractNum>
-  <w:abstractNum w:abstractNumId="14">
+  <w:abstractNum w:abstractNumId="15" w15:restartNumberingAfterBreak="0">
     <w:nsid w:val="72AD3313"/>
     <w:multiLevelType w:val="hybridMultilevel"/>
     <w:tmpl w:val="49640464"/>
@@ -4065,7 +3832,7 @@
       </w:pPr>
     </w:lvl>
   </w:abstractNum>
-  <w:abstractNum w:abstractNumId="15">
+  <w:abstractNum w:abstractNumId="16" w15:restartNumberingAfterBreak="0">
     <w:nsid w:val="7A6D787E"/>
     <w:multiLevelType w:val="hybridMultilevel"/>
     <w:tmpl w:val="3724DCA2"/>
@@ -4157,7 +3924,7 @@
       </w:pPr>
     </w:lvl>
   </w:abstractNum>
-  <w:abstractNum w:abstractNumId="16">
+  <w:abstractNum w:abstractNumId="17" w15:restartNumberingAfterBreak="0">
     <w:nsid w:val="7BD43588"/>
     <w:multiLevelType w:val="hybridMultilevel"/>
     <w:tmpl w:val="79BCB56A"/>
@@ -4256,49 +4023,52 @@
     <w:abstractNumId w:val="1"/>
   </w:num>
   <w:num w:numId="3">
-    <w:abstractNumId w:val="7"/>
+    <w:abstractNumId w:val="8"/>
   </w:num>
   <w:num w:numId="4">
-    <w:abstractNumId w:val="11"/>
+    <w:abstractNumId w:val="12"/>
   </w:num>
   <w:num w:numId="5">
     <w:abstractNumId w:val="2"/>
   </w:num>
   <w:num w:numId="6">
-    <w:abstractNumId w:val="14"/>
+    <w:abstractNumId w:val="15"/>
   </w:num>
   <w:num w:numId="7">
     <w:abstractNumId w:val="3"/>
   </w:num>
   <w:num w:numId="8">
-    <w:abstractNumId w:val="8"/>
+    <w:abstractNumId w:val="9"/>
   </w:num>
   <w:num w:numId="9">
-    <w:abstractNumId w:val="15"/>
+    <w:abstractNumId w:val="16"/>
   </w:num>
   <w:num w:numId="10">
-    <w:abstractNumId w:val="10"/>
+    <w:abstractNumId w:val="11"/>
   </w:num>
   <w:num w:numId="11">
-    <w:abstractNumId w:val="16"/>
+    <w:abstractNumId w:val="17"/>
   </w:num>
   <w:num w:numId="12">
     <w:abstractNumId w:val="4"/>
   </w:num>
   <w:num w:numId="13">
-    <w:abstractNumId w:val="6"/>
+    <w:abstractNumId w:val="7"/>
   </w:num>
   <w:num w:numId="14">
-    <w:abstractNumId w:val="12"/>
+    <w:abstractNumId w:val="13"/>
   </w:num>
   <w:num w:numId="15">
-    <w:abstractNumId w:val="9"/>
+    <w:abstractNumId w:val="10"/>
   </w:num>
   <w:num w:numId="16">
-    <w:abstractNumId w:val="13"/>
+    <w:abstractNumId w:val="14"/>
   </w:num>
   <w:num w:numId="17">
     <w:abstractNumId w:val="5"/>
+  </w:num>
+  <w:num w:numId="18">
+    <w:abstractNumId w:val="6"/>
   </w:num>
 </w:numbering>
 </file>
@@ -5220,7 +4990,7 @@
 </file>
 
 <file path=customXml/itemProps1.xml><?xml version="1.0" encoding="utf-8"?>
-<ds:datastoreItem xmlns:ds="http://schemas.openxmlformats.org/officeDocument/2006/customXml" ds:itemID="{FD81A873-8F01-4BD1-B0CF-3F8252799FBC}">
+<ds:datastoreItem xmlns:ds="http://schemas.openxmlformats.org/officeDocument/2006/customXml" ds:itemID="{0843A190-10CB-49D5-90AA-F25C3C8C04C5}">
   <ds:schemaRefs>
     <ds:schemaRef ds:uri="http://schemas.openxmlformats.org/officeDocument/2006/bibliography"/>
   </ds:schemaRefs>

</xml_diff>